<commit_message>
update link typos in schema docs
</commit_message>
<xml_diff>
--- a/source/meta/kernel-4.3/doc/DataCite-MetadataKernel_v4.3.docx
+++ b/source/meta/kernel-4.3/doc/DataCite-MetadataKernel_v4.3.docx
@@ -1,6 +1,6 @@
 
 <file path=word/document.xml><?xml version="1.0" encoding="utf-8"?>
-<w:document xmlns:wpc="http://schemas.microsoft.com/office/word/2010/wordprocessingCanvas" xmlns:cx="http://schemas.microsoft.com/office/drawing/2014/chartex" xmlns:cx1="http://schemas.microsoft.com/office/drawing/2015/9/8/chartex" xmlns:cx2="http://schemas.microsoft.com/office/drawing/2015/10/21/chartex" xmlns:cx3="http://schemas.microsoft.com/office/drawing/2016/5/9/chartex" xmlns:cx4="http://schemas.microsoft.com/office/drawing/2016/5/10/chartex" xmlns:cx5="http://schemas.microsoft.com/office/drawing/2016/5/11/chartex" xmlns:cx6="http://schemas.microsoft.com/office/drawing/2016/5/12/chartex" xmlns:cx7="http://schemas.microsoft.com/office/drawing/2016/5/13/chartex" xmlns:cx8="http://schemas.microsoft.com/office/drawing/2016/5/14/chartex" xmlns:mc="http://schemas.openxmlformats.org/markup-compatibility/2006" xmlns:aink="http://schemas.microsoft.com/office/drawing/2016/ink" xmlns:am3d="http://schemas.microsoft.com/office/drawing/2017/model3d" xmlns:o="urn:schemas-microsoft-com:office:office" xmlns:r="http://schemas.openxmlformats.org/officeDocument/2006/relationships" xmlns:m="http://schemas.openxmlformats.org/officeDocument/2006/math" xmlns:v="urn:schemas-microsoft-com:vml" xmlns:wp14="http://schemas.microsoft.com/office/word/2010/wordprocessingDrawing" xmlns:wp="http://schemas.openxmlformats.org/drawingml/2006/wordprocessingDrawing" xmlns:w10="urn:schemas-microsoft-com:office:word" xmlns:w="http://schemas.openxmlformats.org/wordprocessingml/2006/main" xmlns:w14="http://schemas.microsoft.com/office/word/2010/wordml" xmlns:w15="http://schemas.microsoft.com/office/word/2012/wordml" xmlns:w16cid="http://schemas.microsoft.com/office/word/2016/wordml/cid" xmlns:w16se="http://schemas.microsoft.com/office/word/2015/wordml/symex" xmlns:wpg="http://schemas.microsoft.com/office/word/2010/wordprocessingGroup" xmlns:wpi="http://schemas.microsoft.com/office/word/2010/wordprocessingInk" xmlns:wne="http://schemas.microsoft.com/office/word/2006/wordml" xmlns:wps="http://schemas.microsoft.com/office/word/2010/wordprocessingShape" mc:Ignorable="w14 w15 w16se w16cid wp14">
+<w:document xmlns:wpc="http://schemas.microsoft.com/office/word/2010/wordprocessingCanvas" xmlns:cx="http://schemas.microsoft.com/office/drawing/2014/chartex" xmlns:cx1="http://schemas.microsoft.com/office/drawing/2015/9/8/chartex" xmlns:cx2="http://schemas.microsoft.com/office/drawing/2015/10/21/chartex" xmlns:cx3="http://schemas.microsoft.com/office/drawing/2016/5/9/chartex" xmlns:cx4="http://schemas.microsoft.com/office/drawing/2016/5/10/chartex" xmlns:cx5="http://schemas.microsoft.com/office/drawing/2016/5/11/chartex" xmlns:cx6="http://schemas.microsoft.com/office/drawing/2016/5/12/chartex" xmlns:cx7="http://schemas.microsoft.com/office/drawing/2016/5/13/chartex" xmlns:cx8="http://schemas.microsoft.com/office/drawing/2016/5/14/chartex" xmlns:mc="http://schemas.openxmlformats.org/markup-compatibility/2006" xmlns:aink="http://schemas.microsoft.com/office/drawing/2016/ink" xmlns:am3d="http://schemas.microsoft.com/office/drawing/2017/model3d" xmlns:o="urn:schemas-microsoft-com:office:office" xmlns:r="http://schemas.openxmlformats.org/officeDocument/2006/relationships" xmlns:m="http://schemas.openxmlformats.org/officeDocument/2006/math" xmlns:v="urn:schemas-microsoft-com:vml" xmlns:wp14="http://schemas.microsoft.com/office/word/2010/wordprocessingDrawing" xmlns:wp="http://schemas.openxmlformats.org/drawingml/2006/wordprocessingDrawing" xmlns:w10="urn:schemas-microsoft-com:office:word" xmlns:w="http://schemas.openxmlformats.org/wordprocessingml/2006/main" xmlns:w14="http://schemas.microsoft.com/office/word/2010/wordml" xmlns:w15="http://schemas.microsoft.com/office/word/2012/wordml" xmlns:w16cex="http://schemas.microsoft.com/office/word/2018/wordml/cex" xmlns:w16cid="http://schemas.microsoft.com/office/word/2016/wordml/cid" xmlns:w16="http://schemas.microsoft.com/office/word/2018/wordml" xmlns:w16se="http://schemas.microsoft.com/office/word/2015/wordml/symex" xmlns:wpg="http://schemas.microsoft.com/office/word/2010/wordprocessingGroup" xmlns:wpi="http://schemas.microsoft.com/office/word/2010/wordprocessingInk" xmlns:wne="http://schemas.microsoft.com/office/word/2006/wordml" xmlns:wps="http://schemas.microsoft.com/office/word/2010/wordprocessingShape" mc:Ignorable="w14 w15 w16se w16cid w16 w16cex wp14">
   <w:background w:color="FFFFFF"/>
   <w:body>
     <w:sdt>
@@ -316,23 +316,7 @@
               <w:sz w:val="20"/>
               <w:szCs w:val="20"/>
             </w:rPr>
-            <w:t xml:space="preserve">Robin </w:t>
-          </w:r>
-          <w:proofErr w:type="spellStart"/>
-          <w:r>
-            <w:rPr>
-              <w:sz w:val="20"/>
-              <w:szCs w:val="20"/>
-            </w:rPr>
-            <w:t>Dasler</w:t>
-          </w:r>
-          <w:proofErr w:type="spellEnd"/>
-          <w:r>
-            <w:rPr>
-              <w:sz w:val="20"/>
-              <w:szCs w:val="20"/>
-            </w:rPr>
-            <w:t xml:space="preserve">, </w:t>
+            <w:t xml:space="preserve">Robin Dasler, </w:t>
           </w:r>
           <w:proofErr w:type="spellStart"/>
           <w:r>
@@ -1985,15 +1969,7 @@
       <w:sdtContent>
         <w:p>
           <w:r>
-            <w:t xml:space="preserve">The Metadata Working Group would like to acknowledge the contributions to our work of many colleagues in our institutions who </w:t>
-          </w:r>
-          <w:proofErr w:type="gramStart"/>
-          <w:r>
-            <w:t>provided assistance</w:t>
-          </w:r>
-          <w:proofErr w:type="gramEnd"/>
-          <w:r>
-            <w:t xml:space="preserve"> of all kinds. Their help has been greatly appreciated. In addition, we are indebted to numerous individuals and organisations in the broader scholarly community who have taken an interest in this work. Because data citation and data management are evolving areas of concern, we look forward to continued interest. With this in mind, the Working Group provides an interactive discussion mechanism for </w:t>
+            <w:t xml:space="preserve">The Metadata Working Group would like to acknowledge the contributions to our work of many colleagues in our institutions who provided assistance of all kinds. Their help has been greatly appreciated. In addition, we are indebted to numerous individuals and organisations in the broader scholarly community who have taken an interest in this work. Because data citation and data management are evolving areas of concern, we look forward to continued interest. With this in mind, the Working Group provides an interactive discussion mechanism for </w:t>
           </w:r>
           <w:proofErr w:type="spellStart"/>
           <w:r>
@@ -2327,13 +2303,14 @@
           <w:r>
             <w:t xml:space="preserve"> to maintain a </w:t>
           </w:r>
-          <w:r>
-            <w:rPr>
-              <w:color w:val="1155CC"/>
-              <w:u w:val="single"/>
-            </w:rPr>
-            <w:t>Dublin Core Application Profile for the schema</w:t>
-          </w:r>
+          <w:hyperlink r:id="rId11" w:history="1">
+            <w:r>
+              <w:rPr>
+                <w:rStyle w:val="Hyperlink"/>
+              </w:rPr>
+              <w:t>Dublin Core Application Profile for the schema</w:t>
+            </w:r>
+          </w:hyperlink>
           <w:r>
             <w:t xml:space="preserve">. </w:t>
           </w:r>
@@ -3199,16 +3176,8 @@
             <w:rPr>
               <w:b/>
             </w:rPr>
-            <w:t>Recommended (</w:t>
-          </w:r>
-          <w:proofErr w:type="gramStart"/>
-          <w:r>
-            <w:rPr>
-              <w:b/>
-            </w:rPr>
-            <w:t>R )</w:t>
-          </w:r>
-          <w:proofErr w:type="gramEnd"/>
+            <w:t>Recommended (R )</w:t>
+          </w:r>
           <w:r>
             <w:t xml:space="preserve"> properties are optional, but strongly recommended for interoperability and </w:t>
           </w:r>
@@ -3757,24 +3726,13 @@
           </w:r>
           <w:proofErr w:type="spellEnd"/>
           <w:r>
-            <w:t xml:space="preserve"> </w:t>
-          </w:r>
-          <w:proofErr w:type="gramStart"/>
-          <w:r>
-            <w:t>=”</w:t>
+            <w:t xml:space="preserve"> =”</w:t>
           </w:r>
           <w:r>
             <w:rPr>
               <w:rFonts w:ascii="Courier New" w:eastAsia="Courier New" w:hAnsi="Courier New" w:cs="Courier New"/>
             </w:rPr>
-            <w:t>Abstract</w:t>
-          </w:r>
-          <w:proofErr w:type="gramEnd"/>
-          <w:r>
-            <w:rPr>
-              <w:rFonts w:ascii="Courier New" w:eastAsia="Courier New" w:hAnsi="Courier New" w:cs="Courier New"/>
-            </w:rPr>
-            <w:t>”</w:t>
+            <w:t>Abstract”</w:t>
           </w:r>
           <w:r>
             <w:t xml:space="preserve"> (see </w:t>
@@ -5788,7 +5746,7 @@
           <w:r>
             <w:t xml:space="preserve"> prefers that DOI names are displayed as linkable, permanent URLs, for example, “</w:t>
           </w:r>
-          <w:hyperlink r:id="rId11">
+          <w:hyperlink r:id="rId12">
             <w:r>
               <w:rPr>
                 <w:color w:val="1155CC"/>
@@ -5886,7 +5844,7 @@
           <w:r>
             <w:t xml:space="preserve">, T; Tada, R (2009): Chemical and mineral compositions of sediments from ODP Site 127-797. V. 2.1. Geological Institute, University of Tokyo. (dataset). </w:t>
           </w:r>
-          <w:hyperlink r:id="rId12">
+          <w:hyperlink r:id="rId13">
             <w:r>
               <w:rPr>
                 <w:color w:val="1155CC"/>
@@ -5916,77 +5874,13 @@
               <w:lang w:val="nl-NL"/>
             </w:rPr>
           </w:pPr>
-          <w:proofErr w:type="spellStart"/>
           <w:r>
             <w:rPr>
               <w:lang w:val="nl-NL"/>
             </w:rPr>
-            <w:t>Geofon</w:t>
-          </w:r>
-          <w:proofErr w:type="spellEnd"/>
-          <w:r>
-            <w:rPr>
-              <w:lang w:val="nl-NL"/>
-            </w:rPr>
-            <w:t xml:space="preserve"> operator (2009): </w:t>
-          </w:r>
-          <w:proofErr w:type="gramStart"/>
-          <w:r>
-            <w:rPr>
-              <w:lang w:val="nl-NL"/>
-            </w:rPr>
-            <w:t>GEFON event</w:t>
-          </w:r>
-          <w:proofErr w:type="gramEnd"/>
-          <w:r>
-            <w:rPr>
-              <w:lang w:val="nl-NL"/>
-            </w:rPr>
-            <w:t xml:space="preserve"> gfz2009kciu (NW Balkan </w:t>
-          </w:r>
-          <w:proofErr w:type="spellStart"/>
-          <w:r>
-            <w:rPr>
-              <w:lang w:val="nl-NL"/>
-            </w:rPr>
-            <w:t>Region</w:t>
-          </w:r>
-          <w:proofErr w:type="spellEnd"/>
-          <w:r>
-            <w:rPr>
-              <w:lang w:val="nl-NL"/>
-            </w:rPr>
-            <w:t xml:space="preserve">). </w:t>
-          </w:r>
-          <w:proofErr w:type="spellStart"/>
-          <w:r>
-            <w:rPr>
-              <w:lang w:val="nl-NL"/>
-            </w:rPr>
-            <w:t>GeoForschungsZentrum</w:t>
-          </w:r>
-          <w:proofErr w:type="spellEnd"/>
-          <w:r>
-            <w:rPr>
-              <w:lang w:val="nl-NL"/>
-            </w:rPr>
-            <w:t xml:space="preserve"> Potsdam (GFZ). (</w:t>
-          </w:r>
-          <w:proofErr w:type="gramStart"/>
-          <w:r>
-            <w:rPr>
-              <w:lang w:val="nl-NL"/>
-            </w:rPr>
-            <w:t>dataset</w:t>
-          </w:r>
-          <w:proofErr w:type="gramEnd"/>
-          <w:r>
-            <w:rPr>
-              <w:lang w:val="nl-NL"/>
-            </w:rPr>
-            <w:t xml:space="preserve">). </w:t>
-          </w:r>
-          <w:hyperlink r:id="rId13">
+            <w:t xml:space="preserve">Geofon operator (2009): GEFON event gfz2009kciu (NW Balkan Region). GeoForschungsZentrum Potsdam (GFZ). (dataset). </w:t>
+          </w:r>
+          <w:hyperlink r:id="rId14">
             <w:r>
               <w:rPr>
                 <w:color w:val="0000FF"/>
@@ -6052,7 +5946,7 @@
           <w:r>
             <w:t xml:space="preserve"> for Climate. (dataset.) </w:t>
           </w:r>
-          <w:hyperlink r:id="rId14">
+          <w:hyperlink r:id="rId15">
             <w:r>
               <w:rPr>
                 <w:color w:val="1155CC"/>
@@ -6153,12 +6047,10 @@
             <w:t xml:space="preserve">Data Request </w:t>
           </w:r>
           <w:proofErr w:type="spellStart"/>
-          <w:proofErr w:type="gramStart"/>
           <w:r>
             <w:t>T.Jansen</w:t>
           </w:r>
           <w:proofErr w:type="spellEnd"/>
-          <w:proofErr w:type="gramEnd"/>
           <w:r>
             <w:t>; SAHFOS; Work published 2014 via SAHFOS ; Area Def: 54-65°N, 0-45°W. Temporal Def: 1980-2012 (April-August) Taxonomic Def: All zooplankton; (dataset). https://doi.org/10.7487/2014.15.1.1</w:t>
           </w:r>
@@ -6214,35 +6106,7 @@
             <w:rPr>
               <w:lang w:val="nl-NL"/>
             </w:rPr>
-            <w:t xml:space="preserve">               </w:t>
-          </w:r>
-          <w:proofErr w:type="spellStart"/>
-          <w:r>
-            <w:rPr>
-              <w:lang w:val="nl-NL"/>
-            </w:rPr>
-            <w:t>König-Langlo</w:t>
-          </w:r>
-          <w:proofErr w:type="spellEnd"/>
-          <w:r>
-            <w:rPr>
-              <w:lang w:val="nl-NL"/>
-            </w:rPr>
-            <w:t xml:space="preserve">, G., &amp; </w:t>
-          </w:r>
-          <w:proofErr w:type="spellStart"/>
-          <w:r>
-            <w:rPr>
-              <w:lang w:val="nl-NL"/>
-            </w:rPr>
-            <w:t>Sieger</w:t>
-          </w:r>
-          <w:proofErr w:type="spellEnd"/>
-          <w:r>
-            <w:rPr>
-              <w:lang w:val="nl-NL"/>
-            </w:rPr>
-            <w:t xml:space="preserve">, R. (2010). </w:t>
+            <w:t xml:space="preserve">               König-Langlo, G., &amp; Sieger, R. (2010). </w:t>
           </w:r>
           <w:r>
             <w:t>BSRN snapshot 2010-01 as ISO image file (3.75 GB) [Data set]. PANGAEA - Data Publisher for Earth &amp; Environmental Science. (dataset). https://doi.org/10.1594/pangaea.833424</w:t>
@@ -6543,7 +6407,7 @@
           <w:r>
             <w:t xml:space="preserve">, the Recommended and Optional properties are described in detail. For an example of how to make a submission in XML format, please see the </w:t>
           </w:r>
-          <w:hyperlink r:id="rId15">
+          <w:hyperlink r:id="rId16">
             <w:r>
               <w:rPr>
                 <w:color w:val="0000FF"/>
@@ -6584,23 +6448,7 @@
       <w:sdtContent>
         <w:p>
           <w:r>
-            <w:t xml:space="preserve">Throughout this document, a naming convention has been used for all properties and sub-properties as follows: properties begin with a capital letter, whereas sub-properties begin with a </w:t>
-          </w:r>
-          <w:proofErr w:type="gramStart"/>
-          <w:r>
-            <w:t>lower case</w:t>
-          </w:r>
-          <w:proofErr w:type="gramEnd"/>
-          <w:r>
-            <w:t xml:space="preserve"> letter. If the name is a compound of more than </w:t>
-          </w:r>
-          <w:proofErr w:type="gramStart"/>
-          <w:r>
-            <w:t>one word</w:t>
-          </w:r>
-          <w:proofErr w:type="gramEnd"/>
-          <w:r>
-            <w:t>, subsequent words begin with capital letters.</w:t>
+            <w:t>Throughout this document, a naming convention has been used for all properties and sub-properties as follows: properties begin with a capital letter, whereas sub-properties begin with a lower case letter. If the name is a compound of more than one word, subsequent words begin with capital letters.</w:t>
           </w:r>
           <w:r>
             <w:rPr>
@@ -6712,15 +6560,7 @@
             <w:sdtEndPr/>
             <w:sdtContent>
               <w:r>
-                <w:t xml:space="preserve">The first column (“ID”) indicates major properties by hierarchical number, and modifiers on those properties by lowercase letters. In the XML schema, the </w:t>
-              </w:r>
-              <w:proofErr w:type="gramStart"/>
-              <w:r>
-                <w:t>hierarchical  numbers</w:t>
-              </w:r>
-              <w:proofErr w:type="gramEnd"/>
-              <w:r>
-                <w:t xml:space="preserve"> indicate elements of the schema, while lowercase letters indicate attributes of the related numbered element.</w:t>
+                <w:t>The first column (“ID”) indicates major properties by hierarchical number, and modifiers on those properties by lowercase letters. In the XML schema, the hierarchical  numbers indicate elements of the schema, while lowercase letters indicate attributes of the related numbered element.</w:t>
               </w:r>
             </w:sdtContent>
           </w:sdt>
@@ -6864,12 +6704,10 @@
             <w:t xml:space="preserve">XML provides an </w:t>
           </w:r>
           <w:proofErr w:type="spellStart"/>
-          <w:proofErr w:type="gramStart"/>
           <w:r>
             <w:t>xml:lang</w:t>
           </w:r>
           <w:proofErr w:type="spellEnd"/>
-          <w:proofErr w:type="gramEnd"/>
           <w:r>
             <w:t xml:space="preserve"> attribute</w:t>
           </w:r>
@@ -8863,7 +8701,7 @@
                     <w:szCs w:val="20"/>
                   </w:rPr>
                 </w:pPr>
-                <w:hyperlink r:id="rId16">
+                <w:hyperlink r:id="rId17">
                   <w:r>
                     <w:rPr>
                       <w:color w:val="0000FF"/>
@@ -8900,7 +8738,7 @@
                     <w:szCs w:val="20"/>
                   </w:rPr>
                 </w:pPr>
-                <w:hyperlink r:id="rId17">
+                <w:hyperlink r:id="rId18">
                   <w:r>
                     <w:rPr>
                       <w:color w:val="0000FF"/>
@@ -8935,7 +8773,7 @@
                     <w:szCs w:val="20"/>
                   </w:rPr>
                 </w:pPr>
-                <w:hyperlink r:id="rId18">
+                <w:hyperlink r:id="rId19">
                   <w:r>
                     <w:rPr>
                       <w:color w:val="0000FF"/>
@@ -8963,7 +8801,7 @@
                     <w:szCs w:val="20"/>
                   </w:rPr>
                 </w:pPr>
-                <w:hyperlink r:id="rId19">
+                <w:hyperlink r:id="rId20">
                   <w:r>
                     <w:rPr>
                       <w:color w:val="0000FF"/>
@@ -9134,15 +8972,7 @@
                     <w:sz w:val="20"/>
                     <w:szCs w:val="20"/>
                   </w:rPr>
-                  <w:t xml:space="preserve"> may </w:t>
-                </w:r>
-                <w:proofErr w:type="gramStart"/>
-                <w:r>
-                  <w:rPr>
-                    <w:sz w:val="20"/>
-                    <w:szCs w:val="20"/>
-                  </w:rPr>
-                  <w:t xml:space="preserve">be  </w:t>
+                  <w:t xml:space="preserve"> may be  </w:t>
                 </w:r>
                 <w:r>
                   <w:rPr>
@@ -9152,7 +8982,6 @@
                   </w:rPr>
                   <w:t>Organizational</w:t>
                 </w:r>
-                <w:proofErr w:type="gramEnd"/>
                 <w:r>
                   <w:rPr>
                     <w:sz w:val="20"/>
@@ -9363,17 +9192,8 @@
                     <w:sz w:val="20"/>
                     <w:szCs w:val="20"/>
                   </w:rPr>
-                  <w:t xml:space="preserve">The format is dependent upon schema. </w:t>
-                </w:r>
-                <w:proofErr w:type="gramStart"/>
-                <w:r>
-                  <w:rPr>
-                    <w:sz w:val="20"/>
-                    <w:szCs w:val="20"/>
-                  </w:rPr>
-                  <w:t>Examples :</w:t>
-                </w:r>
-                <w:proofErr w:type="gramEnd"/>
+                  <w:t>The format is dependent upon schema. Examples :</w:t>
+                </w:r>
               </w:p>
             </w:sdtContent>
           </w:sdt>
@@ -9391,7 +9211,7 @@
                     <w:szCs w:val="20"/>
                   </w:rPr>
                 </w:pPr>
-                <w:hyperlink r:id="rId20">
+                <w:hyperlink r:id="rId21">
                   <w:r>
                     <w:rPr>
                       <w:color w:val="0000FF"/>
@@ -9420,7 +9240,7 @@
                     <w:szCs w:val="20"/>
                   </w:rPr>
                 </w:pPr>
-                <w:hyperlink r:id="rId21">
+                <w:hyperlink r:id="rId22">
                   <w:r>
                     <w:rPr>
                       <w:color w:val="3333FF"/>
@@ -9582,23 +9402,7 @@
                     <w:sz w:val="20"/>
                     <w:szCs w:val="20"/>
                   </w:rPr>
-                  <w:t xml:space="preserve">The name of the </w:t>
-                </w:r>
-                <w:proofErr w:type="gramStart"/>
-                <w:r>
-                  <w:rPr>
-                    <w:sz w:val="20"/>
-                    <w:szCs w:val="20"/>
-                  </w:rPr>
-                  <w:t>affiliation  identifier</w:t>
-                </w:r>
-                <w:proofErr w:type="gramEnd"/>
-                <w:r>
-                  <w:rPr>
-                    <w:sz w:val="20"/>
-                    <w:szCs w:val="20"/>
-                  </w:rPr>
-                  <w:t xml:space="preserve"> schema.</w:t>
+                  <w:t>The name of the affiliation  identifier schema.</w:t>
                 </w:r>
               </w:p>
             </w:sdtContent>
@@ -9679,21 +9483,12 @@
                     <w:szCs w:val="20"/>
                   </w:rPr>
                 </w:pPr>
-                <w:proofErr w:type="gramStart"/>
-                <w:r>
-                  <w:rPr>
-                    <w:sz w:val="20"/>
-                    <w:szCs w:val="20"/>
-                  </w:rPr>
-                  <w:t>Examples :</w:t>
-                </w:r>
-                <w:proofErr w:type="gramEnd"/>
-                <w:r>
-                  <w:rPr>
-                    <w:sz w:val="20"/>
-                    <w:szCs w:val="20"/>
-                  </w:rPr>
-                  <w:t xml:space="preserve"> ROR, GRID</w:t>
+                <w:r>
+                  <w:rPr>
+                    <w:sz w:val="20"/>
+                    <w:szCs w:val="20"/>
+                  </w:rPr>
+                  <w:t>Examples : ROR, GRID</w:t>
                 </w:r>
               </w:p>
             </w:sdtContent>
@@ -9873,7 +9668,6 @@
                     <w:u w:val="single"/>
                   </w:rPr>
                 </w:pPr>
-                <w:proofErr w:type="gramStart"/>
                 <w:r>
                   <w:rPr>
                     <w:sz w:val="20"/>
@@ -9881,7 +9675,6 @@
                   </w:rPr>
                   <w:t>Examples :</w:t>
                 </w:r>
-                <w:proofErr w:type="gramEnd"/>
               </w:p>
             </w:sdtContent>
           </w:sdt>
@@ -9899,7 +9692,7 @@
                     <w:szCs w:val="20"/>
                   </w:rPr>
                 </w:pPr>
-                <w:hyperlink r:id="rId22">
+                <w:hyperlink r:id="rId23">
                   <w:r>
                     <w:rPr>
                       <w:color w:val="0000FF"/>
@@ -9927,7 +9720,7 @@
                     <w:szCs w:val="20"/>
                   </w:rPr>
                 </w:pPr>
-                <w:hyperlink r:id="rId23">
+                <w:hyperlink r:id="rId24">
                   <w:r>
                     <w:rPr>
                       <w:color w:val="0000FF"/>
@@ -9957,7 +9750,7 @@
                     <w:u w:val="single"/>
                   </w:rPr>
                 </w:pPr>
-                <w:hyperlink r:id="rId24">
+                <w:hyperlink r:id="rId25">
                   <w:r>
                     <w:rPr>
                       <w:color w:val="0000FF"/>
@@ -9985,7 +9778,7 @@
                     <w:szCs w:val="20"/>
                   </w:rPr>
                 </w:pPr>
-                <w:hyperlink r:id="rId25">
+                <w:hyperlink r:id="rId26">
                   <w:r>
                     <w:rPr>
                       <w:color w:val="0000FF"/>
@@ -11648,17 +11441,12 @@
             <w:spacing w:before="280" w:after="100"/>
           </w:pPr>
           <w:proofErr w:type="spellStart"/>
-          <w:proofErr w:type="gramStart"/>
           <w:r>
             <w:t>PublicationYear</w:t>
           </w:r>
           <w:proofErr w:type="spellEnd"/>
           <w:r>
-            <w:t xml:space="preserve"> :</w:t>
-          </w:r>
-          <w:proofErr w:type="gramEnd"/>
-          <w:r>
-            <w:t xml:space="preserve"> the year when the data was or will be made publicly available. In the case of datasets, "publish" is understood to mean making the data available on a specific date to the community of researchers.</w:t>
+            <w:t xml:space="preserve"> : the year when the data was or will be made publicly available. In the case of datasets, "publish" is understood to mean making the data available on a specific date to the community of researchers.</w:t>
           </w:r>
         </w:p>
       </w:sdtContent>
@@ -11860,21 +11648,7 @@
             <w:rPr>
               <w:lang w:val="de-CH"/>
             </w:rPr>
-            <w:t xml:space="preserve">Schmidt, S., Andersen, V., </w:t>
-          </w:r>
-          <w:proofErr w:type="spellStart"/>
-          <w:r>
-            <w:rPr>
-              <w:lang w:val="de-CH"/>
-            </w:rPr>
-            <w:t>Belviso</w:t>
-          </w:r>
-          <w:proofErr w:type="spellEnd"/>
-          <w:r>
-            <w:rPr>
-              <w:lang w:val="de-CH"/>
-            </w:rPr>
-            <w:t xml:space="preserve">, S., &amp; Marty, J.-C. (2002). </w:t>
+            <w:t xml:space="preserve">Schmidt, S., Andersen, V., Belviso, S., &amp; Marty, J.-C. (2002). </w:t>
           </w:r>
           <w:r>
             <w:t>Dissolved and particulate thorium 234 concentration at time series station DYFAMED from date 1995-05-07 (Data set). PANGAEA - Data Publisher for Earth &amp; Environmental Science. https://doi.org/10.1594/pangaea.183607</w:t>
@@ -11971,15 +11745,7 @@
             <w:spacing w:before="280" w:after="100"/>
           </w:pPr>
           <w:r>
-            <w:t xml:space="preserve">Here is an example of a citation that uses machine-readable substitutions for all but one of the required metadata properties. </w:t>
-          </w:r>
-          <w:proofErr w:type="gramStart"/>
-          <w:r>
-            <w:t>Obviously</w:t>
-          </w:r>
-          <w:proofErr w:type="gramEnd"/>
-          <w:r>
-            <w:t xml:space="preserve"> the more metadata that is supplied, the more information is conveyed. Note that this is a demonstration DOI and not an actual identifier, so the link will not work.</w:t>
+            <w:t>Here is an example of a citation that uses machine-readable substitutions for all but one of the required metadata properties. Obviously the more metadata that is supplied, the more information is conveyed. Note that this is a demonstration DOI and not an actual identifier, so the link will not work.</w:t>
           </w:r>
         </w:p>
       </w:sdtContent>
@@ -11998,22 +11764,12 @@
               <w:lang w:val="it-IT"/>
             </w:rPr>
           </w:pPr>
-          <w:proofErr w:type="gramStart"/>
           <w:r>
             <w:rPr>
               <w:lang w:val="it-IT"/>
             </w:rPr>
-            <w:t>:</w:t>
-          </w:r>
-          <w:proofErr w:type="spellStart"/>
-          <w:r>
-            <w:rPr>
-              <w:lang w:val="it-IT"/>
-            </w:rPr>
-            <w:t>unkn</w:t>
-          </w:r>
-          <w:proofErr w:type="spellEnd"/>
-          <w:proofErr w:type="gramEnd"/>
+            <w:t>:unkn</w:t>
+          </w:r>
           <w:r>
             <w:rPr>
               <w:lang w:val="it-IT"/>
@@ -12044,27 +11800,11 @@
             </w:rPr>
             <w:t xml:space="preserve"> </w:t>
           </w:r>
-          <w:proofErr w:type="gramStart"/>
           <w:r>
             <w:rPr>
               <w:lang w:val="it-IT"/>
             </w:rPr>
-            <w:t>:</w:t>
-          </w:r>
-          <w:proofErr w:type="spellStart"/>
-          <w:r>
-            <w:rPr>
-              <w:lang w:val="it-IT"/>
-            </w:rPr>
-            <w:t>null</w:t>
-          </w:r>
-          <w:proofErr w:type="spellEnd"/>
-          <w:proofErr w:type="gramEnd"/>
-          <w:r>
-            <w:rPr>
-              <w:lang w:val="it-IT"/>
-            </w:rPr>
-            <w:t>.</w:t>
+            <w:t>:null.</w:t>
           </w:r>
           <w:r>
             <w:rPr>
@@ -12072,21 +11812,13 @@
             </w:rPr>
             <w:t xml:space="preserve"> </w:t>
           </w:r>
-          <w:proofErr w:type="spellStart"/>
           <w:r>
             <w:rPr>
               <w:lang w:val="it-IT"/>
             </w:rPr>
-            <w:t>Dataset</w:t>
-          </w:r>
-          <w:proofErr w:type="spellEnd"/>
-          <w:r>
-            <w:rPr>
-              <w:lang w:val="it-IT"/>
-            </w:rPr>
-            <w:t xml:space="preserve">. </w:t>
-          </w:r>
-          <w:hyperlink r:id="rId26">
+            <w:t xml:space="preserve">Dataset. </w:t>
+          </w:r>
+          <w:hyperlink r:id="rId27">
             <w:r>
               <w:rPr>
                 <w:color w:val="1155CC"/>
@@ -12761,7 +12493,7 @@
             <w:sdtEndPr/>
             <w:sdtContent>
               <w:p>
-                <w:hyperlink r:id="rId27">
+                <w:hyperlink r:id="rId28">
                   <w:r>
                     <w:rPr>
                       <w:color w:val="0000FF"/>
@@ -12800,7 +12532,7 @@
             <w:sdtEndPr/>
             <w:sdtContent>
               <w:p>
-                <w:hyperlink r:id="rId28">
+                <w:hyperlink r:id="rId29">
                   <w:r>
                     <w:rPr>
                       <w:color w:val="1155CC"/>
@@ -12982,7 +12714,7 @@
             <w:sdtEndPr/>
             <w:sdtContent>
               <w:p>
-                <w:hyperlink r:id="rId29">
+                <w:hyperlink r:id="rId30">
                   <w:r>
                     <w:rPr>
                       <w:color w:val="1155CC"/>
@@ -13004,7 +12736,7 @@
             <w:sdtEndPr/>
             <w:sdtContent>
               <w:p>
-                <w:hyperlink r:id="rId30">
+                <w:hyperlink r:id="rId31">
                   <w:r>
                     <w:rPr>
                       <w:color w:val="1155CC"/>
@@ -14239,7 +13971,6 @@
                   </w:sdtPr>
                   <w:sdtEndPr/>
                   <w:sdtContent>
-                    <w:proofErr w:type="gramStart"/>
                     <w:r>
                       <w:rPr>
                         <w:sz w:val="18"/>
@@ -14247,7 +13978,6 @@
                       </w:rPr>
                       <w:t>1.a</w:t>
                     </w:r>
-                    <w:proofErr w:type="gramEnd"/>
                   </w:sdtContent>
                 </w:sdt>
                 <w:sdt>
@@ -14924,7 +14654,6 @@
                   </w:sdtPr>
                   <w:sdtEndPr/>
                   <w:sdtContent>
-                    <w:proofErr w:type="gramStart"/>
                     <w:r>
                       <w:rPr>
                         <w:sz w:val="18"/>
@@ -14932,7 +14661,6 @@
                       </w:rPr>
                       <w:t>4.a</w:t>
                     </w:r>
-                    <w:proofErr w:type="gramEnd"/>
                   </w:sdtContent>
                 </w:sdt>
                 <w:sdt>
@@ -15232,7 +14960,6 @@
                   </w:sdtPr>
                   <w:sdtEndPr/>
                   <w:sdtContent>
-                    <w:proofErr w:type="gramStart"/>
                     <w:r>
                       <w:rPr>
                         <w:sz w:val="18"/>
@@ -15240,7 +14967,6 @@
                       </w:rPr>
                       <w:t>4.b</w:t>
                     </w:r>
-                    <w:proofErr w:type="gramEnd"/>
                   </w:sdtContent>
                 </w:sdt>
                 <w:sdt>
@@ -15350,7 +15076,7 @@
                   </w:rPr>
                   <w:t xml:space="preserve">Examples: </w:t>
                 </w:r>
-                <w:hyperlink r:id="rId31">
+                <w:hyperlink r:id="rId32">
                   <w:r>
                     <w:rPr>
                       <w:color w:val="0000FF"/>
@@ -15377,7 +15103,7 @@
                   </w:rPr>
                   <w:t xml:space="preserve">  </w:t>
                 </w:r>
-                <w:hyperlink r:id="rId32">
+                <w:hyperlink r:id="rId33">
                   <w:r>
                     <w:rPr>
                       <w:color w:val="0000FF"/>
@@ -15407,7 +15133,7 @@
                     <w:u w:val="single"/>
                   </w:rPr>
                 </w:pPr>
-                <w:hyperlink r:id="rId33">
+                <w:hyperlink r:id="rId34">
                   <w:r>
                     <w:rPr>
                       <w:color w:val="0000FF"/>
@@ -15435,7 +15161,7 @@
                     <w:szCs w:val="20"/>
                   </w:rPr>
                 </w:pPr>
-                <w:hyperlink r:id="rId34">
+                <w:hyperlink r:id="rId35">
                   <w:r>
                     <w:rPr>
                       <w:color w:val="0000FF"/>
@@ -15711,7 +15437,6 @@
                   </w:sdtPr>
                   <w:sdtEndPr/>
                   <w:sdtContent>
-                    <w:proofErr w:type="gramStart"/>
                     <w:r>
                       <w:rPr>
                         <w:sz w:val="18"/>
@@ -15719,7 +15444,6 @@
                       </w:rPr>
                       <w:t>5.a</w:t>
                     </w:r>
-                    <w:proofErr w:type="gramEnd"/>
                   </w:sdtContent>
                 </w:sdt>
                 <w:sdt>
@@ -15848,17 +15572,8 @@
                     <w:sz w:val="20"/>
                     <w:szCs w:val="20"/>
                   </w:rPr>
-                  <w:t xml:space="preserve">The format is dependent upon schema. </w:t>
-                </w:r>
-                <w:proofErr w:type="gramStart"/>
-                <w:r>
-                  <w:rPr>
-                    <w:sz w:val="20"/>
-                    <w:szCs w:val="20"/>
-                  </w:rPr>
-                  <w:t>Examples :</w:t>
-                </w:r>
-                <w:proofErr w:type="gramEnd"/>
+                  <w:t>The format is dependent upon schema. Examples :</w:t>
+                </w:r>
               </w:p>
             </w:sdtContent>
           </w:sdt>
@@ -15876,7 +15591,7 @@
                     <w:szCs w:val="20"/>
                   </w:rPr>
                 </w:pPr>
-                <w:hyperlink r:id="rId35">
+                <w:hyperlink r:id="rId36">
                   <w:r>
                     <w:rPr>
                       <w:color w:val="0000FF"/>
@@ -15904,7 +15619,7 @@
                     <w:szCs w:val="20"/>
                   </w:rPr>
                 </w:pPr>
-                <w:hyperlink r:id="rId36">
+                <w:hyperlink r:id="rId37">
                   <w:r>
                     <w:rPr>
                       <w:color w:val="3333FF"/>
@@ -15954,7 +15669,6 @@
                   </w:sdtPr>
                   <w:sdtEndPr/>
                   <w:sdtContent>
-                    <w:proofErr w:type="gramStart"/>
                     <w:r>
                       <w:rPr>
                         <w:sz w:val="18"/>
@@ -15962,7 +15676,6 @@
                       </w:rPr>
                       <w:t>5.b</w:t>
                     </w:r>
-                    <w:proofErr w:type="gramEnd"/>
                   </w:sdtContent>
                 </w:sdt>
                 <w:sdt>
@@ -16149,21 +15862,12 @@
                     <w:szCs w:val="20"/>
                   </w:rPr>
                 </w:pPr>
-                <w:proofErr w:type="gramStart"/>
-                <w:r>
-                  <w:rPr>
-                    <w:sz w:val="20"/>
-                    <w:szCs w:val="20"/>
-                  </w:rPr>
-                  <w:t>Examples :</w:t>
-                </w:r>
-                <w:proofErr w:type="gramEnd"/>
-                <w:r>
-                  <w:rPr>
-                    <w:sz w:val="20"/>
-                    <w:szCs w:val="20"/>
-                  </w:rPr>
-                  <w:t xml:space="preserve"> ROR, GRID</w:t>
+                <w:r>
+                  <w:rPr>
+                    <w:sz w:val="20"/>
+                    <w:szCs w:val="20"/>
+                  </w:rPr>
+                  <w:t>Examples : ROR, GRID</w:t>
                 </w:r>
               </w:p>
             </w:sdtContent>
@@ -16343,7 +16047,6 @@
                     <w:u w:val="single"/>
                   </w:rPr>
                 </w:pPr>
-                <w:proofErr w:type="gramStart"/>
                 <w:r>
                   <w:rPr>
                     <w:sz w:val="20"/>
@@ -16351,7 +16054,6 @@
                   </w:rPr>
                   <w:t>Examples :</w:t>
                 </w:r>
-                <w:proofErr w:type="gramEnd"/>
               </w:p>
             </w:sdtContent>
           </w:sdt>
@@ -16371,7 +16073,7 @@
                     <w:u w:val="single"/>
                   </w:rPr>
                 </w:pPr>
-                <w:hyperlink r:id="rId37">
+                <w:hyperlink r:id="rId38">
                   <w:r>
                     <w:rPr>
                       <w:color w:val="0000FF"/>
@@ -16408,7 +16110,7 @@
                     <w:szCs w:val="20"/>
                   </w:rPr>
                 </w:pPr>
-                <w:hyperlink r:id="rId38">
+                <w:hyperlink r:id="rId39">
                   <w:r>
                     <w:rPr>
                       <w:color w:val="0000FF"/>
@@ -16436,7 +16138,7 @@
                     <w:szCs w:val="20"/>
                   </w:rPr>
                 </w:pPr>
-                <w:hyperlink r:id="rId39">
+                <w:hyperlink r:id="rId40">
                   <w:r>
                     <w:rPr>
                       <w:color w:val="0000FF"/>
@@ -16568,21 +16270,12 @@
                     <w:szCs w:val="20"/>
                   </w:rPr>
                 </w:pPr>
-                <w:proofErr w:type="gramStart"/>
-                <w:r>
-                  <w:rPr>
-                    <w:sz w:val="20"/>
-                    <w:szCs w:val="20"/>
-                  </w:rPr>
-                  <w:t>YYYY,YYYY</w:t>
-                </w:r>
-                <w:proofErr w:type="gramEnd"/>
-                <w:r>
-                  <w:rPr>
-                    <w:sz w:val="20"/>
-                    <w:szCs w:val="20"/>
-                  </w:rPr>
-                  <w:t xml:space="preserve">-MM-DD, </w:t>
+                <w:r>
+                  <w:rPr>
+                    <w:sz w:val="20"/>
+                    <w:szCs w:val="20"/>
+                  </w:rPr>
+                  <w:t xml:space="preserve">YYYY,YYYY-MM-DD, </w:t>
                 </w:r>
                 <w:proofErr w:type="spellStart"/>
                 <w:r>
@@ -18595,8 +18288,6 @@
                     <w:lang w:val="nl-NL"/>
                   </w:rPr>
                 </w:pPr>
-                <w:proofErr w:type="spellStart"/>
-                <w:proofErr w:type="gramStart"/>
                 <w:r>
                   <w:rPr>
                     <w:sz w:val="20"/>
@@ -18605,8 +18296,6 @@
                   </w:rPr>
                   <w:t>bibcode</w:t>
                 </w:r>
-                <w:proofErr w:type="spellEnd"/>
-                <w:proofErr w:type="gramEnd"/>
               </w:p>
             </w:sdtContent>
           </w:sdt>
@@ -21080,23 +20769,7 @@
                     <w:sz w:val="20"/>
                     <w:szCs w:val="20"/>
                   </w:rPr>
-                  <w:t xml:space="preserve">for </w:t>
-                </w:r>
-                <w:proofErr w:type="gramStart"/>
-                <w:r>
-                  <w:rPr>
-                    <w:sz w:val="20"/>
-                    <w:szCs w:val="20"/>
-                  </w:rPr>
-                  <w:t>definitions,  examples</w:t>
-                </w:r>
-                <w:proofErr w:type="gramEnd"/>
-                <w:r>
-                  <w:rPr>
-                    <w:sz w:val="20"/>
-                    <w:szCs w:val="20"/>
-                  </w:rPr>
-                  <w:t xml:space="preserve"> and usage notes.</w:t>
+                  <w:t>for definitions,  examples and usage notes.</w:t>
                 </w:r>
               </w:p>
             </w:sdtContent>
@@ -21543,23 +21216,7 @@
                     <w:sz w:val="20"/>
                     <w:szCs w:val="20"/>
                   </w:rPr>
-                  <w:t>major_</w:t>
-                </w:r>
-                <w:proofErr w:type="gramStart"/>
-                <w:r>
-                  <w:rPr>
-                    <w:sz w:val="20"/>
-                    <w:szCs w:val="20"/>
-                  </w:rPr>
-                  <w:t>version.minor</w:t>
-                </w:r>
-                <w:proofErr w:type="gramEnd"/>
-                <w:r>
-                  <w:rPr>
-                    <w:sz w:val="20"/>
-                    <w:szCs w:val="20"/>
-                  </w:rPr>
-                  <w:t>_version</w:t>
+                  <w:t>major_version.minor_version</w:t>
                 </w:r>
                 <w:proofErr w:type="spellEnd"/>
                 <w:r>
@@ -22201,7 +21858,7 @@
                     <w:szCs w:val="20"/>
                   </w:rPr>
                 </w:pPr>
-                <w:hyperlink r:id="rId40">
+                <w:hyperlink r:id="rId41">
                   <w:r>
                     <w:rPr>
                       <w:color w:val="0000FF"/>
@@ -22419,7 +22076,7 @@
                   </w:rPr>
                   <w:t>Note: It’s suggested to use the identifiers from the SPDX licence list (</w:t>
                 </w:r>
-                <w:hyperlink r:id="rId41">
+                <w:hyperlink r:id="rId42">
                   <w:r>
                     <w:rPr>
                       <w:color w:val="1155CC"/>
@@ -22819,7 +22476,7 @@
                   </w:rPr>
                   <w:t xml:space="preserve">Example: </w:t>
                 </w:r>
-                <w:hyperlink r:id="rId42">
+                <w:hyperlink r:id="rId43">
                   <w:r>
                     <w:rPr>
                       <w:color w:val="1155CC"/>
@@ -27726,7 +27383,7 @@
                     <w:szCs w:val="20"/>
                   </w:rPr>
                 </w:pPr>
-                <w:hyperlink r:id="rId43">
+                <w:hyperlink r:id="rId44">
                   <w:r>
                     <w:rPr>
                       <w:color w:val="0000FF"/>
@@ -27754,7 +27411,7 @@
                     <w:szCs w:val="20"/>
                   </w:rPr>
                 </w:pPr>
-                <w:hyperlink r:id="rId44">
+                <w:hyperlink r:id="rId45">
                   <w:r>
                     <w:rPr>
                       <w:color w:val="0000FF"/>
@@ -28259,7 +27916,7 @@
           <w:r>
             <w:t xml:space="preserve">Examples for various resource types and special cases can be found at </w:t>
           </w:r>
-          <w:hyperlink r:id="rId45" w:history="1">
+          <w:hyperlink r:id="rId46" w:history="1">
             <w:r>
               <w:rPr>
                 <w:rStyle w:val="Hyperlink"/>
@@ -28320,7 +27977,7 @@
       <w:sdtEndPr/>
       <w:sdtContent>
         <w:p>
-          <w:hyperlink r:id="rId46" w:history="1">
+          <w:hyperlink r:id="rId47" w:history="1">
             <w:r>
               <w:rPr>
                 <w:rStyle w:val="Hyperlink"/>
@@ -28391,17 +28048,12 @@
             <w:t xml:space="preserve"> </w:t>
           </w:r>
           <w:proofErr w:type="spellStart"/>
-          <w:proofErr w:type="gramStart"/>
           <w:r>
             <w:t>e.V</w:t>
           </w:r>
           <w:proofErr w:type="spellEnd"/>
           <w:r>
-            <w:t>..</w:t>
-          </w:r>
-          <w:proofErr w:type="gramEnd"/>
-          <w:r>
-            <w:t xml:space="preserve"> https://doi.org/10.5438/0015</w:t>
+            <w:t>.. https://doi.org/10.5438/0015</w:t>
           </w:r>
         </w:p>
       </w:sdtContent>
@@ -28431,7 +28083,7 @@
           <w:r>
             <w:t xml:space="preserve">Each subsequent version of the schema will be at this same location using an address composed in the same manner, that is: </w:t>
           </w:r>
-          <w:hyperlink r:id="rId47">
+          <w:hyperlink r:id="rId48">
             <w:r>
               <w:rPr>
                 <w:color w:val="0000FF"/>
@@ -28530,7 +28182,7 @@
           <w:r>
             <w:t xml:space="preserve"> Search, Event Data, and Content Negotiation, please see </w:t>
           </w:r>
-          <w:hyperlink r:id="rId48">
+          <w:hyperlink r:id="rId49">
             <w:proofErr w:type="spellStart"/>
             <w:r>
               <w:rPr>
@@ -29022,23 +28674,7 @@
                     <w:sz w:val="20"/>
                     <w:szCs w:val="20"/>
                   </w:rPr>
-                  <w:t xml:space="preserve"> role encompasses quality assurance focused on content and metadata. This includes checking whether the submitted dataset is complete, with all files and components as described by submitter, whether the metadata is standardized to appropriate systems and schema, whether specialized metadata is needed to add value and ensure access across disciplines, and determining </w:t>
-                </w:r>
-                <w:proofErr w:type="gramStart"/>
-                <w:r>
-                  <w:rPr>
-                    <w:sz w:val="20"/>
-                    <w:szCs w:val="20"/>
-                  </w:rPr>
-                  <w:t>how  the</w:t>
-                </w:r>
-                <w:proofErr w:type="gramEnd"/>
-                <w:r>
-                  <w:rPr>
-                    <w:sz w:val="20"/>
-                    <w:szCs w:val="20"/>
-                  </w:rPr>
-                  <w:t xml:space="preserve"> metadata might map to search engines, database products, and automated feeds.</w:t>
+                  <w:t xml:space="preserve"> role encompasses quality assurance focused on content and metadata. This includes checking whether the submitted dataset is complete, with all files and components as described by submitter, whether the metadata is standardized to appropriate systems and schema, whether specialized metadata is needed to add value and ensure access across disciplines, and determining how  the metadata might map to search engines, database products, and automated feeds.</w:t>
                 </w:r>
               </w:p>
             </w:sdtContent>
@@ -29376,21 +29012,12 @@
             <w:sdtEndPr/>
             <w:sdtContent>
               <w:p>
-                <w:proofErr w:type="gramStart"/>
-                <w:r>
-                  <w:rPr>
-                    <w:sz w:val="20"/>
-                    <w:szCs w:val="20"/>
-                  </w:rPr>
-                  <w:t>Typically</w:t>
-                </w:r>
-                <w:proofErr w:type="gramEnd"/>
-                <w:r>
-                  <w:rPr>
-                    <w:sz w:val="20"/>
-                    <w:szCs w:val="20"/>
-                  </w:rPr>
-                  <w:t xml:space="preserve"> a person or organisation responsible for the artistry and form of a media product.</w:t>
+                <w:r>
+                  <w:rPr>
+                    <w:sz w:val="20"/>
+                    <w:szCs w:val="20"/>
+                  </w:rPr>
+                  <w:t>Typically a person or organisation responsible for the artistry and form of a media product.</w:t>
                 </w:r>
               </w:p>
             </w:sdtContent>
@@ -31799,7 +31426,7 @@
                     <w:szCs w:val="20"/>
                   </w:rPr>
                 </w:pPr>
-                <w:hyperlink r:id="rId49">
+                <w:hyperlink r:id="rId50">
                   <w:r>
                     <w:rPr>
                       <w:color w:val="1155CC"/>
@@ -31976,7 +31603,7 @@
                     <w:szCs w:val="20"/>
                   </w:rPr>
                 </w:pPr>
-                <w:hyperlink r:id="rId50">
+                <w:hyperlink r:id="rId51">
                   <w:r>
                     <w:rPr>
                       <w:color w:val="1155CC"/>
@@ -32166,7 +31793,7 @@
                     <w:szCs w:val="20"/>
                   </w:rPr>
                 </w:pPr>
-                <w:hyperlink r:id="rId51">
+                <w:hyperlink r:id="rId52">
                   <w:r>
                     <w:rPr>
                       <w:color w:val="1155CC"/>
@@ -32326,7 +31953,7 @@
                     <w:u w:val="single"/>
                   </w:rPr>
                 </w:pPr>
-                <w:hyperlink r:id="rId52">
+                <w:hyperlink r:id="rId53">
                   <w:r>
                     <w:rPr>
                       <w:color w:val="1155CC"/>
@@ -32374,7 +32001,7 @@
                     <w:szCs w:val="20"/>
                   </w:rPr>
                 </w:pPr>
-                <w:hyperlink r:id="rId53" w:history="1"/>
+                <w:hyperlink r:id="rId54" w:history="1"/>
               </w:p>
             </w:sdtContent>
           </w:sdt>
@@ -32514,7 +32141,7 @@
                   </w:rPr>
                   <w:t xml:space="preserve">Example: </w:t>
                 </w:r>
-                <w:hyperlink r:id="rId54">
+                <w:hyperlink r:id="rId55">
                   <w:r>
                     <w:rPr>
                       <w:color w:val="1155CC"/>
@@ -32673,7 +32300,7 @@
                     <w:szCs w:val="20"/>
                   </w:rPr>
                 </w:pPr>
-                <w:hyperlink r:id="rId55">
+                <w:hyperlink r:id="rId56">
                   <w:r>
                     <w:rPr>
                       <w:color w:val="1155CC"/>
@@ -32826,7 +32453,7 @@
                   </w:rPr>
                   <w:t xml:space="preserve">Example:  </w:t>
                 </w:r>
-                <w:hyperlink r:id="rId56">
+                <w:hyperlink r:id="rId57">
                   <w:r>
                     <w:rPr>
                       <w:color w:val="1155CC"/>
@@ -32980,7 +32607,7 @@
                     <w:szCs w:val="20"/>
                   </w:rPr>
                 </w:pPr>
-                <w:hyperlink r:id="rId57">
+                <w:hyperlink r:id="rId58">
                   <w:r>
                     <w:rPr>
                       <w:color w:val="1155CC"/>
@@ -33274,21 +32901,12 @@
             <w:sdtEndPr/>
             <w:sdtContent>
               <w:p>
-                <w:proofErr w:type="spellStart"/>
-                <w:r>
-                  <w:rPr>
-                    <w:sz w:val="20"/>
-                    <w:szCs w:val="20"/>
-                  </w:rPr>
-                  <w:t>Artifacts</w:t>
-                </w:r>
-                <w:proofErr w:type="spellEnd"/>
-                <w:r>
-                  <w:rPr>
-                    <w:sz w:val="20"/>
-                    <w:szCs w:val="20"/>
-                  </w:rPr>
-                  <w:t>, specimens.</w:t>
+                <w:r>
+                  <w:rPr>
+                    <w:sz w:val="20"/>
+                    <w:szCs w:val="20"/>
+                  </w:rPr>
+                  <w:t>Artifacts, specimens.</w:t>
                 </w:r>
                 <w:r>
                   <w:rPr>
@@ -33298,7 +32916,7 @@
                   <w:br/>
                   <w:t xml:space="preserve">Example: </w:t>
                 </w:r>
-                <w:hyperlink r:id="rId58">
+                <w:hyperlink r:id="rId59">
                   <w:r>
                     <w:rPr>
                       <w:color w:val="1155CC"/>
@@ -33443,7 +33061,7 @@
                     <w:szCs w:val="20"/>
                   </w:rPr>
                 </w:pPr>
-                <w:hyperlink r:id="rId59">
+                <w:hyperlink r:id="rId60">
                   <w:r>
                     <w:rPr>
                       <w:color w:val="1155CC"/>
@@ -33591,7 +33209,7 @@
                   </w:rPr>
                   <w:t xml:space="preserve">Example: </w:t>
                 </w:r>
-                <w:hyperlink r:id="rId60">
+                <w:hyperlink r:id="rId61">
                   <w:r>
                     <w:rPr>
                       <w:color w:val="1155CC"/>
@@ -33736,7 +33354,7 @@
                   </w:rPr>
                   <w:t xml:space="preserve">Example: </w:t>
                 </w:r>
-                <w:hyperlink r:id="rId61">
+                <w:hyperlink r:id="rId62">
                   <w:r>
                     <w:rPr>
                       <w:color w:val="1155CC"/>
@@ -33878,7 +33496,7 @@
                   </w:rPr>
                   <w:t xml:space="preserve">Example: </w:t>
                 </w:r>
-                <w:hyperlink r:id="rId62">
+                <w:hyperlink r:id="rId63">
                   <w:r>
                     <w:rPr>
                       <w:color w:val="1155CC"/>
@@ -34006,7 +33624,7 @@
                   <w:lastRenderedPageBreak/>
                   <w:t>(</w:t>
                 </w:r>
-                <w:hyperlink r:id="rId63">
+                <w:hyperlink r:id="rId64">
                   <w:r>
                     <w:rPr>
                       <w:color w:val="0000FF"/>
@@ -34388,15 +34006,7 @@
                     <w:sz w:val="20"/>
                     <w:szCs w:val="20"/>
                   </w:rPr>
-                  <w:t>Archival Resource Key; URL designed to support long-term access to information objects. In general, ARK syntax is of the form (brackets indicate [optional] elements: [</w:t>
-                </w:r>
-                <w:proofErr w:type="gramStart"/>
-                <w:r>
-                  <w:rPr>
-                    <w:sz w:val="20"/>
-                    <w:szCs w:val="20"/>
-                  </w:rPr>
-                  <w:t>http:</w:t>
+                  <w:t>Archival Resource Key; URL designed to support long-term access to information objects. In general, ARK syntax is of the form (brackets indicate [optional] elements: [http:</w:t>
                 </w:r>
                 <w:r>
                   <w:rPr>
@@ -34419,16 +34029,7 @@
                     <w:sz w:val="20"/>
                     <w:szCs w:val="20"/>
                   </w:rPr>
-                  <w:t>/NAAN/Name</w:t>
-                </w:r>
-                <w:proofErr w:type="gramEnd"/>
-                <w:r>
-                  <w:rPr>
-                    <w:i/>
-                    <w:sz w:val="20"/>
-                    <w:szCs w:val="20"/>
-                  </w:rPr>
-                  <w:t>[Qualifier</w:t>
+                  <w:t>/NAAN/Name[Qualifier</w:t>
                 </w:r>
                 <w:r>
                   <w:rPr>
@@ -34698,7 +34299,6 @@
                   <w:t>relatedIdentifierType</w:t>
                 </w:r>
                 <w:proofErr w:type="spellEnd"/>
-                <w:proofErr w:type="gramStart"/>
                 <w:r>
                   <w:rPr>
                     <w:sz w:val="20"/>
@@ -34715,7 +34315,6 @@
                   <w:t>arXiv</w:t>
                 </w:r>
                 <w:proofErr w:type="spellEnd"/>
-                <w:proofErr w:type="gramEnd"/>
                 <w:r>
                   <w:rPr>
                     <w:sz w:val="20"/>
@@ -34744,7 +34343,6 @@
                   <w:t>relationType</w:t>
                 </w:r>
                 <w:proofErr w:type="spellEnd"/>
-                <w:proofErr w:type="gramStart"/>
                 <w:r>
                   <w:rPr>
                     <w:rFonts w:ascii="Courier New" w:eastAsia="Courier New" w:hAnsi="Courier New" w:cs="Courier New"/>
@@ -34762,7 +34360,6 @@
                   <w:t>IsCitedBy</w:t>
                 </w:r>
                 <w:proofErr w:type="spellEnd"/>
-                <w:proofErr w:type="gramEnd"/>
                 <w:r>
                   <w:rPr>
                     <w:sz w:val="20"/>
@@ -34853,23 +34450,7 @@
                     <w:sz w:val="20"/>
                     <w:szCs w:val="20"/>
                   </w:rPr>
-                  <w:t xml:space="preserve">Astrophysics Data System bibliographic codes; a standardized </w:t>
-                </w:r>
-                <w:proofErr w:type="gramStart"/>
-                <w:r>
-                  <w:rPr>
-                    <w:sz w:val="20"/>
-                    <w:szCs w:val="20"/>
-                  </w:rPr>
-                  <w:t>19 character</w:t>
-                </w:r>
-                <w:proofErr w:type="gramEnd"/>
-                <w:r>
-                  <w:rPr>
-                    <w:sz w:val="20"/>
-                    <w:szCs w:val="20"/>
-                  </w:rPr>
-                  <w:t xml:space="preserve"> identifier according to the syntax </w:t>
+                  <w:t xml:space="preserve">Astrophysics Data System bibliographic codes; a standardized 19 character identifier according to the syntax </w:t>
                 </w:r>
                 <w:proofErr w:type="spellStart"/>
                 <w:r>
@@ -34887,7 +34468,7 @@
                   </w:rPr>
                   <w:t xml:space="preserve">. See </w:t>
                 </w:r>
-                <w:hyperlink r:id="rId64">
+                <w:hyperlink r:id="rId65">
                   <w:r>
                     <w:rPr>
                       <w:color w:val="0000FF"/>
@@ -35113,7 +34694,7 @@
                   </w:rPr>
                   <w:t xml:space="preserve">Note:  bibcodes can be resolved via </w:t>
                 </w:r>
-                <w:hyperlink r:id="rId65">
+                <w:hyperlink r:id="rId66">
                   <w:r>
                     <w:rPr>
                       <w:color w:val="0000FF"/>
@@ -35240,7 +34821,6 @@
                   <w:t>relationType</w:t>
                 </w:r>
                 <w:proofErr w:type="spellEnd"/>
-                <w:proofErr w:type="gramStart"/>
                 <w:r>
                   <w:rPr>
                     <w:sz w:val="20"/>
@@ -35257,7 +34837,6 @@
                   <w:t>IsSupplementTo</w:t>
                 </w:r>
                 <w:proofErr w:type="spellEnd"/>
-                <w:proofErr w:type="gramEnd"/>
                 <w:r>
                   <w:rPr>
                     <w:sz w:val="20"/>
@@ -35440,21 +35019,12 @@
                   <w:t>relationType</w:t>
                 </w:r>
                 <w:proofErr w:type="spellEnd"/>
-                <w:proofErr w:type="gramStart"/>
-                <w:r>
-                  <w:rPr>
-                    <w:sz w:val="20"/>
-                    <w:szCs w:val="20"/>
-                  </w:rPr>
-                  <w:t>=”Cites</w:t>
-                </w:r>
-                <w:proofErr w:type="gramEnd"/>
-                <w:r>
-                  <w:rPr>
-                    <w:sz w:val="20"/>
-                    <w:szCs w:val="20"/>
-                  </w:rPr>
-                  <w:t>”&gt;9783468111242</w:t>
+                <w:r>
+                  <w:rPr>
+                    <w:sz w:val="20"/>
+                    <w:szCs w:val="20"/>
+                  </w:rPr>
+                  <w:t>=”Cites”&gt;9783468111242</w:t>
                 </w:r>
                 <w:r>
                   <w:rPr>
@@ -35585,7 +35155,6 @@
                   <w:t>&lt;</w:t>
                 </w:r>
                 <w:proofErr w:type="spellStart"/>
-                <w:proofErr w:type="gramStart"/>
                 <w:r>
                   <w:rPr>
                     <w:rFonts w:ascii="Courier New" w:eastAsia="Courier New" w:hAnsi="Courier New" w:cs="Courier New"/>
@@ -35596,7 +35165,6 @@
                   <w:t>relatedIdentifier</w:t>
                 </w:r>
                 <w:proofErr w:type="spellEnd"/>
-                <w:proofErr w:type="gramEnd"/>
                 <w:r>
                   <w:rPr>
                     <w:rFonts w:ascii="Courier New" w:eastAsia="Courier New" w:hAnsi="Courier New" w:cs="Courier New"/>
@@ -36478,21 +36046,12 @@
                   <w:t>relationType</w:t>
                 </w:r>
                 <w:proofErr w:type="spellEnd"/>
-                <w:proofErr w:type="gramStart"/>
-                <w:r>
-                  <w:rPr>
-                    <w:sz w:val="20"/>
-                    <w:szCs w:val="20"/>
-                  </w:rPr>
-                  <w:t>=”Cites</w:t>
-                </w:r>
-                <w:proofErr w:type="gramEnd"/>
-                <w:r>
-                  <w:rPr>
-                    <w:sz w:val="20"/>
-                    <w:szCs w:val="20"/>
-                  </w:rPr>
-                  <w:t>”&gt;0A9 2002 12B4A105 7</w:t>
+                <w:r>
+                  <w:rPr>
+                    <w:sz w:val="20"/>
+                    <w:szCs w:val="20"/>
+                  </w:rPr>
+                  <w:t>=”Cites”&gt;0A9 2002 12B4A105 7</w:t>
                 </w:r>
                 <w:r>
                   <w:rPr>
@@ -36597,7 +36156,6 @@
                   <w:t>&lt;</w:t>
                 </w:r>
                 <w:proofErr w:type="spellStart"/>
-                <w:proofErr w:type="gramStart"/>
                 <w:r>
                   <w:rPr>
                     <w:rFonts w:ascii="Courier New" w:eastAsia="Courier New" w:hAnsi="Courier New" w:cs="Courier New"/>
@@ -36608,7 +36166,6 @@
                   <w:t>relatedIdentifier</w:t>
                 </w:r>
                 <w:proofErr w:type="spellEnd"/>
-                <w:proofErr w:type="gramEnd"/>
                 <w:r>
                   <w:rPr>
                     <w:rFonts w:ascii="Courier New" w:eastAsia="Courier New" w:hAnsi="Courier New" w:cs="Courier New"/>
@@ -36734,21 +36291,12 @@
                   <w:t xml:space="preserve">Life Science Identifiers; a unique identifier for data in the Life Science domain. Format: </w:t>
                 </w:r>
                 <w:proofErr w:type="spellStart"/>
-                <w:proofErr w:type="gramStart"/>
-                <w:r>
-                  <w:rPr>
-                    <w:sz w:val="20"/>
-                    <w:szCs w:val="20"/>
-                  </w:rPr>
-                  <w:t>urn:lsid</w:t>
-                </w:r>
-                <w:proofErr w:type="gramEnd"/>
-                <w:r>
-                  <w:rPr>
-                    <w:sz w:val="20"/>
-                    <w:szCs w:val="20"/>
-                  </w:rPr>
-                  <w:t>:authority:namespace:identifier:revision</w:t>
+                <w:r>
+                  <w:rPr>
+                    <w:sz w:val="20"/>
+                    <w:szCs w:val="20"/>
+                  </w:rPr>
+                  <w:t>urn:lsid:authority:namespace:identifier:revision</w:t>
                 </w:r>
                 <w:proofErr w:type="spellEnd"/>
               </w:p>
@@ -36819,21 +36367,12 @@
                   <w:t>relationType</w:t>
                 </w:r>
                 <w:proofErr w:type="spellEnd"/>
-                <w:proofErr w:type="gramStart"/>
-                <w:r>
-                  <w:rPr>
-                    <w:sz w:val="20"/>
-                    <w:szCs w:val="20"/>
-                  </w:rPr>
-                  <w:t>=”Cites</w:t>
-                </w:r>
-                <w:proofErr w:type="gramEnd"/>
-                <w:r>
-                  <w:rPr>
-                    <w:sz w:val="20"/>
-                    <w:szCs w:val="20"/>
-                  </w:rPr>
-                  <w:t>”&gt; urn:lsid:ubio.org:namebank:11815&lt;/</w:t>
+                <w:r>
+                  <w:rPr>
+                    <w:sz w:val="20"/>
+                    <w:szCs w:val="20"/>
+                  </w:rPr>
+                  <w:t>=”Cites”&gt; urn:lsid:ubio.org:namebank:11815&lt;/</w:t>
                 </w:r>
                 <w:proofErr w:type="spellStart"/>
                 <w:r>
@@ -36968,7 +36507,6 @@
                   <w:t>relationType</w:t>
                 </w:r>
                 <w:proofErr w:type="spellEnd"/>
-                <w:proofErr w:type="gramStart"/>
                 <w:r>
                   <w:rPr>
                     <w:sz w:val="20"/>
@@ -36985,7 +36523,6 @@
                   <w:t>IsReferencedBy</w:t>
                 </w:r>
                 <w:proofErr w:type="spellEnd"/>
-                <w:proofErr w:type="gramEnd"/>
                 <w:r>
                   <w:rPr>
                     <w:sz w:val="20"/>
@@ -37226,21 +36763,12 @@
                   <w:t>relationType</w:t>
                 </w:r>
                 <w:proofErr w:type="spellEnd"/>
-                <w:proofErr w:type="gramStart"/>
-                <w:r>
-                  <w:rPr>
-                    <w:sz w:val="20"/>
-                    <w:szCs w:val="20"/>
-                  </w:rPr>
-                  <w:t>=”Cites</w:t>
-                </w:r>
-                <w:proofErr w:type="gramEnd"/>
-                <w:r>
-                  <w:rPr>
-                    <w:sz w:val="20"/>
-                    <w:szCs w:val="20"/>
-                  </w:rPr>
-                  <w:t>”&gt; http://purl.oclc.org/foo/bar&lt;/</w:t>
+                <w:r>
+                  <w:rPr>
+                    <w:sz w:val="20"/>
+                    <w:szCs w:val="20"/>
+                  </w:rPr>
+                  <w:t>=”Cites”&gt; http://purl.oclc.org/foo/bar&lt;/</w:t>
                 </w:r>
                 <w:r>
                   <w:rPr>
@@ -37373,21 +36901,12 @@
                   <w:t>relationType</w:t>
                 </w:r>
                 <w:proofErr w:type="spellEnd"/>
-                <w:proofErr w:type="gramStart"/>
-                <w:r>
-                  <w:rPr>
-                    <w:sz w:val="20"/>
-                    <w:szCs w:val="20"/>
-                  </w:rPr>
-                  <w:t>=”Cites</w:t>
-                </w:r>
-                <w:proofErr w:type="gramEnd"/>
-                <w:r>
-                  <w:rPr>
-                    <w:sz w:val="20"/>
-                    <w:szCs w:val="20"/>
-                  </w:rPr>
-                  <w:t>”&gt; 123456789999&lt;/</w:t>
+                <w:r>
+                  <w:rPr>
+                    <w:sz w:val="20"/>
+                    <w:szCs w:val="20"/>
+                  </w:rPr>
+                  <w:t>=”Cites”&gt; 123456789999&lt;/</w:t>
                 </w:r>
                 <w:proofErr w:type="spellStart"/>
                 <w:r>
@@ -37528,21 +37047,12 @@
                   </w:rPr>
                   <w:t>relationType</w:t>
                 </w:r>
-                <w:proofErr w:type="gramStart"/>
-                <w:r>
-                  <w:rPr>
-                    <w:sz w:val="20"/>
-                    <w:szCs w:val="20"/>
-                  </w:rPr>
-                  <w:t>=”IsCitedBy</w:t>
-                </w:r>
-                <w:proofErr w:type="gramEnd"/>
-                <w:r>
-                  <w:rPr>
-                    <w:sz w:val="20"/>
-                    <w:szCs w:val="20"/>
-                  </w:rPr>
-                  <w:t>”&gt;http://www.heatflow.und.edu/index2.html&lt;/</w:t>
+                <w:r>
+                  <w:rPr>
+                    <w:sz w:val="20"/>
+                    <w:szCs w:val="20"/>
+                  </w:rPr>
+                  <w:t>=”IsCitedBy”&gt;http://www.heatflow.und.edu/index2.html&lt;/</w:t>
                 </w:r>
                 <w:r>
                   <w:rPr>
@@ -37688,21 +37198,12 @@
                   </w:rPr>
                   <w:t>relationType</w:t>
                 </w:r>
-                <w:proofErr w:type="gramStart"/>
-                <w:r>
-                  <w:rPr>
-                    <w:sz w:val="20"/>
-                    <w:szCs w:val="20"/>
-                  </w:rPr>
-                  <w:t>=”IsSupplementTo</w:t>
-                </w:r>
-                <w:proofErr w:type="gramEnd"/>
-                <w:r>
-                  <w:rPr>
-                    <w:sz w:val="20"/>
-                    <w:szCs w:val="20"/>
-                  </w:rPr>
-                  <w:t>”&gt;urn:nbn:de:101:1-201102033592&lt;/</w:t>
+                <w:r>
+                  <w:rPr>
+                    <w:sz w:val="20"/>
+                    <w:szCs w:val="20"/>
+                  </w:rPr>
+                  <w:t>=”IsSupplementTo”&gt;urn:nbn:de:101:1-201102033592&lt;/</w:t>
                 </w:r>
                 <w:r>
                   <w:rPr>
@@ -37854,21 +37355,12 @@
                   <w:lastRenderedPageBreak/>
                   <w:t>relationType</w:t>
                 </w:r>
-                <w:proofErr w:type="gramStart"/>
-                <w:r>
-                  <w:rPr>
-                    <w:sz w:val="20"/>
-                    <w:szCs w:val="20"/>
-                  </w:rPr>
-                  <w:t>=”IsCitedBy</w:t>
-                </w:r>
-                <w:proofErr w:type="gramEnd"/>
-                <w:r>
-                  <w:rPr>
-                    <w:sz w:val="20"/>
-                    <w:szCs w:val="20"/>
-                  </w:rPr>
-                  <w:t>”&gt;https://w3id.org/games/spec/coil#Coil_Bomb_Die_Of_Age&lt;/</w:t>
+                <w:r>
+                  <w:rPr>
+                    <w:sz w:val="20"/>
+                    <w:szCs w:val="20"/>
+                  </w:rPr>
+                  <w:t>=”IsCitedBy”&gt;https://w3id.org/games/spec/coil#Coil_Bomb_Die_Of_Age&lt;/</w:t>
                 </w:r>
                 <w:r>
                   <w:rPr>
@@ -38423,23 +37915,7 @@
                     <w:sz w:val="20"/>
                     <w:szCs w:val="20"/>
                   </w:rPr>
-                  <w:t>="</w:t>
-                </w:r>
-                <w:proofErr w:type="gramStart"/>
-                <w:r>
-                  <w:rPr>
-                    <w:sz w:val="20"/>
-                    <w:szCs w:val="20"/>
-                  </w:rPr>
-                  <w:t>Cites“</w:t>
-                </w:r>
-                <w:proofErr w:type="gramEnd"/>
-                <w:r>
-                  <w:rPr>
-                    <w:sz w:val="20"/>
-                    <w:szCs w:val="20"/>
-                  </w:rPr>
-                  <w:t>&gt;0761964312</w:t>
+                  <w:t>="Cites“&gt;0761964312</w:t>
                 </w:r>
                 <w:r>
                   <w:rPr>
@@ -38645,23 +38121,7 @@
                     <w:sz w:val="20"/>
                     <w:szCs w:val="20"/>
                   </w:rPr>
-                  <w:t>"&gt;</w:t>
-                </w:r>
-                <w:proofErr w:type="gramStart"/>
-                <w:r>
-                  <w:rPr>
-                    <w:sz w:val="20"/>
-                    <w:szCs w:val="20"/>
-                  </w:rPr>
-                  <w:t>urn:nbn</w:t>
-                </w:r>
-                <w:proofErr w:type="gramEnd"/>
-                <w:r>
-                  <w:rPr>
-                    <w:sz w:val="20"/>
-                    <w:szCs w:val="20"/>
-                  </w:rPr>
-                  <w:t>:de:0168-ssoar-13172</w:t>
+                  <w:t>"&gt;urn:nbn:de:0168-ssoar-13172</w:t>
                 </w:r>
                 <w:r>
                   <w:rPr>
@@ -39045,23 +38505,7 @@
                     <w:sz w:val="20"/>
                     <w:szCs w:val="20"/>
                   </w:rPr>
-                  <w:t>"&gt;</w:t>
-                </w:r>
-                <w:proofErr w:type="gramStart"/>
-                <w:r>
-                  <w:rPr>
-                    <w:sz w:val="20"/>
-                    <w:szCs w:val="20"/>
-                  </w:rPr>
-                  <w:t>urn:nbn</w:t>
-                </w:r>
-                <w:proofErr w:type="gramEnd"/>
-                <w:r>
-                  <w:rPr>
-                    <w:sz w:val="20"/>
-                    <w:szCs w:val="20"/>
-                  </w:rPr>
-                  <w:t>:de:bsz:21-opus-4967</w:t>
+                  <w:t>"&gt;urn:nbn:de:bsz:21-opus-4967</w:t>
                 </w:r>
                 <w:r>
                   <w:rPr>
@@ -39221,23 +38665,7 @@
                     <w:sz w:val="20"/>
                     <w:szCs w:val="20"/>
                   </w:rPr>
-                  <w:t>="Continues"&gt;</w:t>
-                </w:r>
-                <w:proofErr w:type="gramStart"/>
-                <w:r>
-                  <w:rPr>
-                    <w:sz w:val="20"/>
-                    <w:szCs w:val="20"/>
-                  </w:rPr>
-                  <w:t>urn:nbn</w:t>
-                </w:r>
-                <w:proofErr w:type="gramEnd"/>
-                <w:r>
-                  <w:rPr>
-                    <w:sz w:val="20"/>
-                    <w:szCs w:val="20"/>
-                  </w:rPr>
-                  <w:t>:de:bsz:21-opus-4966</w:t>
+                  <w:t>="Continues"&gt;urn:nbn:de:bsz:21-opus-4966</w:t>
                 </w:r>
                 <w:r>
                   <w:rPr>
@@ -39356,7 +38784,6 @@
                   <w:t>&lt;</w:t>
                 </w:r>
                 <w:proofErr w:type="spellStart"/>
-                <w:proofErr w:type="gramStart"/>
                 <w:r>
                   <w:rPr>
                     <w:rFonts w:ascii="Courier New" w:eastAsia="Courier New" w:hAnsi="Courier New" w:cs="Courier New"/>
@@ -39367,7 +38794,6 @@
                   <w:t>relatedIdentifier</w:t>
                 </w:r>
                 <w:proofErr w:type="spellEnd"/>
-                <w:proofErr w:type="gramEnd"/>
                 <w:r>
                   <w:rPr>
                     <w:rFonts w:ascii="Courier New" w:eastAsia="Courier New" w:hAnsi="Courier New" w:cs="Courier New"/>
@@ -39414,7 +38840,6 @@
                     <w:lang w:val="fr-CH"/>
                   </w:rPr>
                 </w:pPr>
-                <w:proofErr w:type="gramStart"/>
                 <w:r>
                   <w:rPr>
                     <w:rFonts w:ascii="Courier New" w:eastAsia="Courier New" w:hAnsi="Courier New" w:cs="Courier New"/>
@@ -39424,7 +38849,6 @@
                   </w:rPr>
                   <w:t>relationType</w:t>
                 </w:r>
-                <w:proofErr w:type="gramEnd"/>
                 <w:r>
                   <w:rPr>
                     <w:sz w:val="20"/>
@@ -39877,23 +39301,7 @@
                     <w:sz w:val="20"/>
                     <w:szCs w:val="20"/>
                   </w:rPr>
-                  <w:t xml:space="preserve">indicates additional metadata A for </w:t>
-                </w:r>
-                <w:proofErr w:type="gramStart"/>
-                <w:r>
-                  <w:rPr>
-                    <w:sz w:val="20"/>
-                    <w:szCs w:val="20"/>
-                  </w:rPr>
-                  <w:t>a  resource</w:t>
-                </w:r>
-                <w:proofErr w:type="gramEnd"/>
-                <w:r>
-                  <w:rPr>
-                    <w:sz w:val="20"/>
-                    <w:szCs w:val="20"/>
-                  </w:rPr>
-                  <w:t xml:space="preserve"> B</w:t>
+                  <w:t>indicates additional metadata A for a  resource B</w:t>
                 </w:r>
               </w:p>
             </w:sdtContent>
@@ -41759,23 +41167,7 @@
                     <w:sz w:val="20"/>
                     <w:szCs w:val="20"/>
                   </w:rPr>
-                  <w:t>="References"&gt;</w:t>
-                </w:r>
-                <w:proofErr w:type="gramStart"/>
-                <w:r>
-                  <w:rPr>
-                    <w:sz w:val="20"/>
-                    <w:szCs w:val="20"/>
-                  </w:rPr>
-                  <w:t>urn:nbn</w:t>
-                </w:r>
-                <w:proofErr w:type="gramEnd"/>
-                <w:r>
-                  <w:rPr>
-                    <w:sz w:val="20"/>
-                    <w:szCs w:val="20"/>
-                  </w:rPr>
-                  <w:t>:de:bsz:21-opus-963&lt;/</w:t>
+                  <w:t>="References"&gt;urn:nbn:de:bsz:21-opus-963&lt;/</w:t>
                 </w:r>
                 <w:r>
                   <w:rPr>
@@ -42088,7 +41480,6 @@
                   <w:t>&lt;</w:t>
                 </w:r>
                 <w:proofErr w:type="spellStart"/>
-                <w:proofErr w:type="gramStart"/>
                 <w:r>
                   <w:rPr>
                     <w:rFonts w:ascii="Courier New" w:eastAsia="Courier New" w:hAnsi="Courier New" w:cs="Courier New"/>
@@ -42099,7 +41490,6 @@
                   <w:t>relatedIdentifier</w:t>
                 </w:r>
                 <w:proofErr w:type="spellEnd"/>
-                <w:proofErr w:type="gramEnd"/>
                 <w:r>
                   <w:rPr>
                     <w:rFonts w:ascii="Courier New" w:eastAsia="Courier New" w:hAnsi="Courier New" w:cs="Courier New"/>
@@ -42147,7 +41537,6 @@
                   </w:rPr>
                 </w:pPr>
                 <w:proofErr w:type="spellStart"/>
-                <w:proofErr w:type="gramStart"/>
                 <w:r>
                   <w:rPr>
                     <w:rFonts w:ascii="Courier New" w:eastAsia="Courier New" w:hAnsi="Courier New" w:cs="Courier New"/>
@@ -42158,7 +41547,6 @@
                   <w:t>relationType</w:t>
                 </w:r>
                 <w:proofErr w:type="spellEnd"/>
-                <w:proofErr w:type="gramEnd"/>
                 <w:r>
                   <w:rPr>
                     <w:sz w:val="20"/>
@@ -42553,23 +41941,7 @@
                     <w:sz w:val="20"/>
                     <w:szCs w:val="20"/>
                   </w:rPr>
-                  <w:t>="Compiles"&gt;</w:t>
-                </w:r>
-                <w:proofErr w:type="gramStart"/>
-                <w:r>
-                  <w:rPr>
-                    <w:sz w:val="20"/>
-                    <w:szCs w:val="20"/>
-                  </w:rPr>
-                  <w:t>urn:nbn</w:t>
-                </w:r>
-                <w:proofErr w:type="gramEnd"/>
-                <w:r>
-                  <w:rPr>
-                    <w:sz w:val="20"/>
-                    <w:szCs w:val="20"/>
-                  </w:rPr>
-                  <w:t>:de:bsz:21-opus-963</w:t>
+                  <w:t>="Compiles"&gt;urn:nbn:de:bsz:21-opus-963</w:t>
                 </w:r>
                 <w:r>
                   <w:rPr>
@@ -43497,25 +42869,7 @@
                     <w:sz w:val="20"/>
                     <w:szCs w:val="20"/>
                   </w:rPr>
-                  <w:t>10.5256/F1000</w:t>
-                </w:r>
-                <w:proofErr w:type="gramStart"/>
-                <w:r>
-                  <w:rPr>
-                    <w:color w:val="47462C"/>
-                    <w:sz w:val="20"/>
-                    <w:szCs w:val="20"/>
-                  </w:rPr>
-                  <w:t>RESEARCH.4288.R</w:t>
-                </w:r>
-                <w:proofErr w:type="gramEnd"/>
-                <w:r>
-                  <w:rPr>
-                    <w:color w:val="47462C"/>
-                    <w:sz w:val="20"/>
-                    <w:szCs w:val="20"/>
-                  </w:rPr>
-                  <w:t>4745</w:t>
+                  <w:t>10.5256/F1000RESEARCH.4288.R4745</w:t>
                 </w:r>
                 <w:r>
                   <w:rPr>
@@ -43954,23 +43308,7 @@
                     <w:sz w:val="20"/>
                     <w:szCs w:val="20"/>
                   </w:rPr>
-                  <w:t xml:space="preserve">In this example, the dataset is derived from a larger dataset </w:t>
-                </w:r>
-                <w:proofErr w:type="gramStart"/>
-                <w:r>
-                  <w:rPr>
-                    <w:sz w:val="20"/>
-                    <w:szCs w:val="20"/>
-                  </w:rPr>
-                  <w:t>and  data</w:t>
-                </w:r>
-                <w:proofErr w:type="gramEnd"/>
-                <w:r>
-                  <w:rPr>
-                    <w:sz w:val="20"/>
-                    <w:szCs w:val="20"/>
-                  </w:rPr>
-                  <w:t xml:space="preserve"> values have been manipulated from their original state.</w:t>
+                  <w:t>In this example, the dataset is derived from a larger dataset and  data values have been manipulated from their original state.</w:t>
                 </w:r>
               </w:p>
             </w:sdtContent>
@@ -44124,7 +43462,7 @@
                   </w:rPr>
                   <w:t xml:space="preserve">"&gt; </w:t>
                 </w:r>
-                <w:hyperlink r:id="rId66">
+                <w:hyperlink r:id="rId67">
                   <w:r>
                     <w:rPr>
                       <w:color w:val="0000FF"/>
@@ -44758,7 +44096,6 @@
                   <w:t>&lt;</w:t>
                 </w:r>
                 <w:proofErr w:type="spellStart"/>
-                <w:proofErr w:type="gramStart"/>
                 <w:r>
                   <w:rPr>
                     <w:rFonts w:ascii="Courier New" w:eastAsia="Courier New" w:hAnsi="Courier New" w:cs="Courier New"/>
@@ -44769,7 +44106,6 @@
                   <w:t>relatedIdentifier</w:t>
                 </w:r>
                 <w:proofErr w:type="spellEnd"/>
-                <w:proofErr w:type="gramEnd"/>
                 <w:r>
                   <w:rPr>
                     <w:rFonts w:ascii="Courier New" w:eastAsia="Courier New" w:hAnsi="Courier New" w:cs="Courier New"/>
@@ -44815,7 +44151,6 @@
                   </w:rPr>
                 </w:pPr>
                 <w:proofErr w:type="spellStart"/>
-                <w:proofErr w:type="gramStart"/>
                 <w:r>
                   <w:rPr>
                     <w:rFonts w:ascii="Courier New" w:eastAsia="Courier New" w:hAnsi="Courier New" w:cs="Courier New"/>
@@ -44826,7 +44161,6 @@
                   <w:t>relationType</w:t>
                 </w:r>
                 <w:proofErr w:type="spellEnd"/>
-                <w:proofErr w:type="gramEnd"/>
                 <w:r>
                   <w:rPr>
                     <w:sz w:val="20"/>
@@ -46481,18 +45815,13 @@
             <w:spacing w:after="0"/>
           </w:pPr>
           <w:r>
-            <w:t xml:space="preserve">Addition of “data management plan” and “conference paper” as examples to the description </w:t>
-          </w:r>
-          <w:proofErr w:type="gramStart"/>
-          <w:r>
-            <w:t xml:space="preserve">of  </w:t>
+            <w:t xml:space="preserve">Addition of “data management plan” and “conference paper” as examples to the description of  </w:t>
           </w:r>
           <w:proofErr w:type="spellStart"/>
           <w:r>
             <w:t>resourceTypeGeneral</w:t>
           </w:r>
           <w:proofErr w:type="spellEnd"/>
-          <w:proofErr w:type="gramEnd"/>
           <w:r>
             <w:t xml:space="preserve"> “Text” (see Appendix 1, Table 7).</w:t>
           </w:r>
@@ -49508,7 +48837,6 @@
             <w:ind w:hanging="360"/>
           </w:pPr>
           <w:proofErr w:type="spellStart"/>
-          <w:proofErr w:type="gramStart"/>
           <w:r>
             <w:rPr>
               <w:rFonts w:ascii="Courier New" w:eastAsia="Courier New" w:hAnsi="Courier New" w:cs="Courier New"/>
@@ -49517,11 +48845,7 @@
           </w:r>
           <w:proofErr w:type="spellEnd"/>
           <w:r>
-            <w:t xml:space="preserve"> :</w:t>
-          </w:r>
-          <w:proofErr w:type="gramEnd"/>
-          <w:r>
-            <w:t xml:space="preserve">  </w:t>
+            <w:t xml:space="preserve"> :  </w:t>
           </w:r>
           <w:proofErr w:type="spellStart"/>
           <w:r>
@@ -49855,7 +49179,6 @@
             <w:t xml:space="preserve"> associated with </w:t>
           </w:r>
           <w:proofErr w:type="spellStart"/>
-          <w:proofErr w:type="gramStart"/>
           <w:r>
             <w:rPr>
               <w:rFonts w:ascii="Courier New" w:eastAsia="Courier New" w:hAnsi="Courier New" w:cs="Courier New"/>
@@ -49874,7 +49197,6 @@
             <w:t>ContributorName</w:t>
           </w:r>
           <w:proofErr w:type="spellEnd"/>
-          <w:proofErr w:type="gramEnd"/>
           <w:r>
             <w:t xml:space="preserve"> and </w:t>
           </w:r>
@@ -49975,12 +49297,10 @@
             <w:t xml:space="preserve">Implementation of the </w:t>
           </w:r>
           <w:proofErr w:type="spellStart"/>
-          <w:proofErr w:type="gramStart"/>
           <w:r>
             <w:t>xml:lang</w:t>
           </w:r>
           <w:proofErr w:type="spellEnd"/>
-          <w:proofErr w:type="gramEnd"/>
           <w:r>
             <w:t xml:space="preserve"> attribute</w:t>
           </w:r>
@@ -50583,7 +49903,7 @@
           <w:r>
             <w:t>Addition of a namespace (</w:t>
           </w:r>
-          <w:hyperlink r:id="rId67">
+          <w:hyperlink r:id="rId68">
             <w:r>
               <w:rPr>
                 <w:color w:val="0000FF"/>
@@ -50611,7 +49931,7 @@
                         <pic:cNvPicPr preferRelativeResize="0"/>
                       </pic:nvPicPr>
                       <pic:blipFill>
-                        <a:blip r:embed="rId68"/>
+                        <a:blip r:embed="rId69"/>
                         <a:srcRect/>
                         <a:stretch>
                           <a:fillRect/>
@@ -50870,7 +50190,6 @@
             <w:t>creatorName</w:t>
           </w:r>
           <w:proofErr w:type="spellEnd"/>
-          <w:proofErr w:type="gramStart"/>
           <w:r>
             <w:rPr>
               <w:rFonts w:ascii="Courier New" w:hAnsi="Courier New" w:cs="Courier New"/>
@@ -50885,7 +50204,6 @@
             <w:t>unkn</w:t>
           </w:r>
           <w:proofErr w:type="spellEnd"/>
-          <w:proofErr w:type="gramEnd"/>
           <w:r>
             <w:rPr>
               <w:rFonts w:ascii="Courier New" w:hAnsi="Courier New" w:cs="Courier New"/>
@@ -50918,14 +50236,7 @@
             <w:rPr>
               <w:rFonts w:ascii="Courier New" w:hAnsi="Courier New" w:cs="Courier New"/>
             </w:rPr>
-            <w:t>&lt;title</w:t>
-          </w:r>
-          <w:proofErr w:type="gramStart"/>
-          <w:r>
-            <w:rPr>
-              <w:rFonts w:ascii="Courier New" w:hAnsi="Courier New" w:cs="Courier New"/>
-            </w:rPr>
-            <w:t>&gt;:</w:t>
+            <w:t>&lt;title&gt;:</w:t>
           </w:r>
           <w:proofErr w:type="spellStart"/>
           <w:r>
@@ -50935,7 +50246,6 @@
             <w:t>unas</w:t>
           </w:r>
           <w:proofErr w:type="spellEnd"/>
-          <w:proofErr w:type="gramEnd"/>
           <w:r>
             <w:rPr>
               <w:rFonts w:ascii="Courier New" w:hAnsi="Courier New" w:cs="Courier New"/>
@@ -50951,21 +50261,7 @@
             <w:rPr>
               <w:rFonts w:ascii="Courier New" w:hAnsi="Courier New" w:cs="Courier New"/>
             </w:rPr>
-            <w:t>&lt;publisher</w:t>
-          </w:r>
-          <w:proofErr w:type="gramStart"/>
-          <w:r>
-            <w:rPr>
-              <w:rFonts w:ascii="Courier New" w:hAnsi="Courier New" w:cs="Courier New"/>
-            </w:rPr>
-            <w:t>&gt;:null</w:t>
-          </w:r>
-          <w:proofErr w:type="gramEnd"/>
-          <w:r>
-            <w:rPr>
-              <w:rFonts w:ascii="Courier New" w:hAnsi="Courier New" w:cs="Courier New"/>
-            </w:rPr>
-            <w:t>&lt;/publisher&gt;</w:t>
+            <w:t>&lt;publisher&gt;:null&lt;/publisher&gt;</w:t>
           </w:r>
         </w:p>
       </w:sdtContent>
@@ -51004,17 +50300,9 @@
             <w:rPr>
               <w:color w:val="4F81BD"/>
             </w:rPr>
-            <w:t xml:space="preserve">Table 11: Standard values for unknown </w:t>
-          </w:r>
-          <w:bookmarkStart w:id="33" w:name="_GoBack"/>
-          <w:r>
-            <w:rPr>
-              <w:color w:val="4F81BD"/>
-            </w:rPr>
-            <w:t>information</w:t>
+            <w:t>Table 11: Standard values for unknown information</w:t>
           </w:r>
         </w:p>
-        <w:bookmarkEnd w:id="33" w:displacedByCustomXml="next"/>
       </w:sdtContent>
     </w:sdt>
     <w:tbl>
@@ -51111,7 +50399,6 @@
                 <w:pPr>
                   <w:spacing w:line="480" w:lineRule="auto"/>
                 </w:pPr>
-                <w:proofErr w:type="gramStart"/>
                 <w:r>
                   <w:rPr>
                     <w:sz w:val="20"/>
@@ -51128,7 +50415,6 @@
                   <w:t>unac</w:t>
                 </w:r>
                 <w:proofErr w:type="spellEnd"/>
-                <w:proofErr w:type="gramEnd"/>
               </w:p>
             </w:sdtContent>
           </w:sdt>
@@ -51173,7 +50459,6 @@
                 <w:pPr>
                   <w:spacing w:line="480" w:lineRule="auto"/>
                 </w:pPr>
-                <w:proofErr w:type="gramStart"/>
                 <w:r>
                   <w:rPr>
                     <w:sz w:val="20"/>
@@ -51190,7 +50475,6 @@
                   <w:t>unal</w:t>
                 </w:r>
                 <w:proofErr w:type="spellEnd"/>
-                <w:proofErr w:type="gramEnd"/>
               </w:p>
             </w:sdtContent>
           </w:sdt>
@@ -51210,21 +50494,12 @@
                 <w:pPr>
                   <w:spacing w:line="480" w:lineRule="auto"/>
                 </w:pPr>
-                <w:proofErr w:type="spellStart"/>
-                <w:r>
-                  <w:rPr>
-                    <w:sz w:val="20"/>
-                    <w:szCs w:val="20"/>
-                  </w:rPr>
-                  <w:t>unallowed</w:t>
-                </w:r>
-                <w:proofErr w:type="spellEnd"/>
-                <w:r>
-                  <w:rPr>
-                    <w:sz w:val="20"/>
-                    <w:szCs w:val="20"/>
-                  </w:rPr>
-                  <w:t>, suppressed intentionally</w:t>
+                <w:r>
+                  <w:rPr>
+                    <w:sz w:val="20"/>
+                    <w:szCs w:val="20"/>
+                  </w:rPr>
+                  <w:t>unallowed, suppressed intentionally</w:t>
                 </w:r>
               </w:p>
             </w:sdtContent>
@@ -51247,7 +50522,6 @@
                 <w:pPr>
                   <w:spacing w:line="480" w:lineRule="auto"/>
                 </w:pPr>
-                <w:proofErr w:type="gramStart"/>
                 <w:r>
                   <w:rPr>
                     <w:sz w:val="20"/>
@@ -51264,7 +50538,6 @@
                   <w:t>unap</w:t>
                 </w:r>
                 <w:proofErr w:type="spellEnd"/>
-                <w:proofErr w:type="gramEnd"/>
               </w:p>
             </w:sdtContent>
           </w:sdt>
@@ -51312,7 +50585,6 @@
                 <w:pPr>
                   <w:spacing w:line="480" w:lineRule="auto"/>
                 </w:pPr>
-                <w:proofErr w:type="gramStart"/>
                 <w:r>
                   <w:rPr>
                     <w:sz w:val="20"/>
@@ -51329,7 +50601,6 @@
                   <w:t>unas</w:t>
                 </w:r>
                 <w:proofErr w:type="spellEnd"/>
-                <w:proofErr w:type="gramEnd"/>
               </w:p>
             </w:sdtContent>
           </w:sdt>
@@ -51377,7 +50648,6 @@
                 <w:pPr>
                   <w:spacing w:line="480" w:lineRule="auto"/>
                 </w:pPr>
-                <w:proofErr w:type="gramStart"/>
                 <w:r>
                   <w:rPr>
                     <w:sz w:val="20"/>
@@ -51394,7 +50664,6 @@
                   <w:t>unav</w:t>
                 </w:r>
                 <w:proofErr w:type="spellEnd"/>
-                <w:proofErr w:type="gramEnd"/>
               </w:p>
             </w:sdtContent>
           </w:sdt>
@@ -51442,7 +50711,6 @@
                 <w:pPr>
                   <w:spacing w:line="480" w:lineRule="auto"/>
                 </w:pPr>
-                <w:proofErr w:type="gramStart"/>
                 <w:r>
                   <w:rPr>
                     <w:sz w:val="20"/>
@@ -51459,7 +50727,6 @@
                   <w:t>unkn</w:t>
                 </w:r>
                 <w:proofErr w:type="spellEnd"/>
-                <w:proofErr w:type="gramEnd"/>
               </w:p>
             </w:sdtContent>
           </w:sdt>
@@ -51523,7 +50790,6 @@
                 <w:pPr>
                   <w:spacing w:line="480" w:lineRule="auto"/>
                 </w:pPr>
-                <w:proofErr w:type="gramStart"/>
                 <w:r>
                   <w:rPr>
                     <w:sz w:val="20"/>
@@ -51531,7 +50797,6 @@
                   </w:rPr>
                   <w:t>:none</w:t>
                 </w:r>
-                <w:proofErr w:type="gramEnd"/>
               </w:p>
             </w:sdtContent>
           </w:sdt>
@@ -51576,7 +50841,6 @@
                 <w:pPr>
                   <w:spacing w:line="480" w:lineRule="auto"/>
                 </w:pPr>
-                <w:proofErr w:type="gramStart"/>
                 <w:r>
                   <w:rPr>
                     <w:sz w:val="20"/>
@@ -51584,7 +50848,6 @@
                   </w:rPr>
                   <w:t>:null</w:t>
                 </w:r>
-                <w:proofErr w:type="gramEnd"/>
               </w:p>
             </w:sdtContent>
           </w:sdt>
@@ -51632,24 +50895,13 @@
                 <w:pPr>
                   <w:spacing w:line="480" w:lineRule="auto"/>
                 </w:pPr>
-                <w:proofErr w:type="gramStart"/>
-                <w:r>
-                  <w:rPr>
-                    <w:sz w:val="20"/>
-                    <w:szCs w:val="20"/>
-                  </w:rPr>
-                  <w:t>:</w:t>
-                </w:r>
-                <w:proofErr w:type="spellStart"/>
-                <w:r>
-                  <w:rPr>
-                    <w:sz w:val="20"/>
-                    <w:szCs w:val="20"/>
-                  </w:rPr>
-                  <w:t>tba</w:t>
-                </w:r>
-                <w:proofErr w:type="spellEnd"/>
-                <w:proofErr w:type="gramEnd"/>
+                <w:r>
+                  <w:rPr>
+                    <w:sz w:val="20"/>
+                    <w:szCs w:val="20"/>
+                  </w:rPr>
+                  <w:t>:tba</w:t>
+                </w:r>
               </w:p>
             </w:sdtContent>
           </w:sdt>
@@ -51694,7 +50946,6 @@
                 <w:pPr>
                   <w:spacing w:line="480" w:lineRule="auto"/>
                 </w:pPr>
-                <w:proofErr w:type="gramStart"/>
                 <w:r>
                   <w:rPr>
                     <w:sz w:val="20"/>
@@ -51711,7 +50962,6 @@
                   <w:t>etal</w:t>
                 </w:r>
                 <w:proofErr w:type="spellEnd"/>
-                <w:proofErr w:type="gramEnd"/>
               </w:p>
             </w:sdtContent>
           </w:sdt>
@@ -51775,12 +51025,12 @@
         </w:p>
       </w:sdtContent>
     </w:sdt>
-    <w:bookmarkStart w:id="34" w:name="bookmark=id.ihv636" w:colFirst="0" w:colLast="0" w:displacedByCustomXml="next"/>
+    <w:bookmarkStart w:id="33" w:name="bookmark=id.ihv636" w:colFirst="0" w:colLast="0" w:displacedByCustomXml="next"/>
+    <w:bookmarkEnd w:id="33" w:displacedByCustomXml="next"/>
+    <w:bookmarkStart w:id="34" w:name="bookmark=id.23ckvvd" w:colFirst="0" w:colLast="0" w:displacedByCustomXml="next"/>
     <w:bookmarkEnd w:id="34" w:displacedByCustomXml="next"/>
-    <w:bookmarkStart w:id="35" w:name="bookmark=id.23ckvvd" w:colFirst="0" w:colLast="0" w:displacedByCustomXml="next"/>
+    <w:bookmarkStart w:id="35" w:name="_heading=h.32hioqz" w:colFirst="0" w:colLast="0" w:displacedByCustomXml="next"/>
     <w:bookmarkEnd w:id="35" w:displacedByCustomXml="next"/>
-    <w:bookmarkStart w:id="36" w:name="_heading=h.32hioqz" w:colFirst="0" w:colLast="0" w:displacedByCustomXml="next"/>
-    <w:bookmarkEnd w:id="36" w:displacedByCustomXml="next"/>
     <w:sdt>
       <w:sdtPr>
         <w:tag w:val="goog_rdk_1705"/>
@@ -52357,15 +51607,7 @@
             <w:sdtContent>
               <w:p>
                 <w:r>
-                  <w:t xml:space="preserve">Add: "In the case of resources such as software where there may be multiple releases in </w:t>
-                </w:r>
-                <w:proofErr w:type="gramStart"/>
-                <w:r>
-                  <w:t>one year</w:t>
-                </w:r>
-                <w:proofErr w:type="gramEnd"/>
-                <w:r>
-                  <w:t xml:space="preserve">, other </w:t>
+                  <w:t xml:space="preserve">Add: "In the case of resources such as software where there may be multiple releases in one year, other </w:t>
                 </w:r>
                 <w:proofErr w:type="spellStart"/>
                 <w:r>
@@ -53085,17 +52327,12 @@
             <w:spacing w:after="0"/>
           </w:pPr>
           <w:proofErr w:type="spellStart"/>
-          <w:proofErr w:type="gramStart"/>
           <w:r>
             <w:t>HasVersion</w:t>
           </w:r>
           <w:proofErr w:type="spellEnd"/>
           <w:r>
-            <w:t xml:space="preserve">  The</w:t>
-          </w:r>
-          <w:proofErr w:type="gramEnd"/>
-          <w:r>
-            <w:t xml:space="preserve"> registered resource such as a software package or code repository has a versioned instance (indicates A has the instance B) e.g. it may be used to relate an un-versioned code repository to one of its specific software versions.</w:t>
+            <w:t xml:space="preserve">  The registered resource such as a software package or code repository has a versioned instance (indicates A has the instance B) e.g. it may be used to relate an un-versioned code repository to one of its specific software versions.</w:t>
           </w:r>
         </w:p>
       </w:sdtContent>
@@ -53116,7 +52353,6 @@
             <w:spacing w:after="0"/>
           </w:pPr>
           <w:proofErr w:type="spellStart"/>
-          <w:proofErr w:type="gramStart"/>
           <w:r>
             <w:t>IsVersionOf</w:t>
           </w:r>
@@ -53131,11 +52367,7 @@
             <w:t xml:space="preserve"> </w:t>
           </w:r>
           <w:r>
-            <w:t>The</w:t>
-          </w:r>
-          <w:proofErr w:type="gramEnd"/>
-          <w:r>
-            <w:t xml:space="preserve"> registered resource is an instance of a target resource (indicates that A is an instance of B) e.g. it may be used to relate a specific version of a software package to its software code repository. </w:t>
+            <w:t xml:space="preserve">The registered resource is an instance of a target resource (indicates that A is an instance of B) e.g. it may be used to relate a specific version of a software package to its software code repository. </w:t>
           </w:r>
         </w:p>
       </w:sdtContent>
@@ -53233,10 +52465,10 @@
         </w:p>
       </w:sdtContent>
     </w:sdt>
-    <w:bookmarkStart w:id="37" w:name="bookmark=id.1hmsyys" w:colFirst="0" w:colLast="0" w:displacedByCustomXml="next"/>
+    <w:bookmarkStart w:id="36" w:name="bookmark=id.1hmsyys" w:colFirst="0" w:colLast="0" w:displacedByCustomXml="next"/>
+    <w:bookmarkEnd w:id="36" w:displacedByCustomXml="next"/>
+    <w:bookmarkStart w:id="37" w:name="_heading=h.41mghml" w:colFirst="0" w:colLast="0" w:displacedByCustomXml="next"/>
     <w:bookmarkEnd w:id="37" w:displacedByCustomXml="next"/>
-    <w:bookmarkStart w:id="38" w:name="_heading=h.41mghml" w:colFirst="0" w:colLast="0" w:displacedByCustomXml="next"/>
-    <w:bookmarkEnd w:id="38" w:displacedByCustomXml="next"/>
     <w:sdt>
       <w:sdtPr>
         <w:tag w:val="goog_rdk_1752"/>
@@ -54002,15 +53234,7 @@
             <w:sdtContent>
               <w:p>
                 <w:r>
-                  <w:t xml:space="preserve">In the case of resources such as software where there may be multiple releases in </w:t>
-                </w:r>
-                <w:proofErr w:type="gramStart"/>
-                <w:r>
-                  <w:t>one year</w:t>
-                </w:r>
-                <w:proofErr w:type="gramEnd"/>
-                <w:r>
-                  <w:t xml:space="preserve">, other </w:t>
+                  <w:t xml:space="preserve">In the case of resources such as software where there may be multiple releases in one year, other </w:t>
                 </w:r>
                 <w:proofErr w:type="spellStart"/>
                 <w:r>
@@ -54540,12 +53764,10 @@
             <w:sdtContent>
               <w:p>
                 <w:proofErr w:type="spellStart"/>
-                <w:proofErr w:type="gramStart"/>
                 <w:r>
                   <w:t>IsPartOf,HasPart</w:t>
                 </w:r>
                 <w:proofErr w:type="spellEnd"/>
-                <w:proofErr w:type="gramEnd"/>
               </w:p>
             </w:sdtContent>
           </w:sdt>
@@ -55115,12 +54337,12 @@
       </w:sdtContent>
     </w:sdt>
     <w:sectPr>
-      <w:headerReference w:type="even" r:id="rId69"/>
-      <w:headerReference w:type="default" r:id="rId70"/>
-      <w:footerReference w:type="even" r:id="rId71"/>
-      <w:footerReference w:type="default" r:id="rId72"/>
-      <w:headerReference w:type="first" r:id="rId73"/>
-      <w:footerReference w:type="first" r:id="rId74"/>
+      <w:headerReference w:type="even" r:id="rId70"/>
+      <w:headerReference w:type="default" r:id="rId71"/>
+      <w:footerReference w:type="even" r:id="rId72"/>
+      <w:footerReference w:type="default" r:id="rId73"/>
+      <w:headerReference w:type="first" r:id="rId74"/>
+      <w:footerReference w:type="first" r:id="rId75"/>
       <w:pgSz w:w="11900" w:h="16820"/>
       <w:pgMar w:top="504" w:right="1425" w:bottom="1138" w:left="1411" w:header="0" w:footer="720" w:gutter="0"/>
       <w:pgNumType w:start="1"/>
@@ -55133,7 +54355,7 @@
 </file>
 
 <file path=word/endnotes.xml><?xml version="1.0" encoding="utf-8"?>
-<w:endnotes xmlns:wpc="http://schemas.microsoft.com/office/word/2010/wordprocessingCanvas" xmlns:cx="http://schemas.microsoft.com/office/drawing/2014/chartex" xmlns:cx1="http://schemas.microsoft.com/office/drawing/2015/9/8/chartex" xmlns:cx2="http://schemas.microsoft.com/office/drawing/2015/10/21/chartex" xmlns:cx3="http://schemas.microsoft.com/office/drawing/2016/5/9/chartex" xmlns:cx4="http://schemas.microsoft.com/office/drawing/2016/5/10/chartex" xmlns:cx5="http://schemas.microsoft.com/office/drawing/2016/5/11/chartex" xmlns:cx6="http://schemas.microsoft.com/office/drawing/2016/5/12/chartex" xmlns:cx7="http://schemas.microsoft.com/office/drawing/2016/5/13/chartex" xmlns:cx8="http://schemas.microsoft.com/office/drawing/2016/5/14/chartex" xmlns:mc="http://schemas.openxmlformats.org/markup-compatibility/2006" xmlns:aink="http://schemas.microsoft.com/office/drawing/2016/ink" xmlns:am3d="http://schemas.microsoft.com/office/drawing/2017/model3d" xmlns:o="urn:schemas-microsoft-com:office:office" xmlns:r="http://schemas.openxmlformats.org/officeDocument/2006/relationships" xmlns:m="http://schemas.openxmlformats.org/officeDocument/2006/math" xmlns:v="urn:schemas-microsoft-com:vml" xmlns:wp14="http://schemas.microsoft.com/office/word/2010/wordprocessingDrawing" xmlns:wp="http://schemas.openxmlformats.org/drawingml/2006/wordprocessingDrawing" xmlns:w10="urn:schemas-microsoft-com:office:word" xmlns:w="http://schemas.openxmlformats.org/wordprocessingml/2006/main" xmlns:w14="http://schemas.microsoft.com/office/word/2010/wordml" xmlns:w15="http://schemas.microsoft.com/office/word/2012/wordml" xmlns:w16cid="http://schemas.microsoft.com/office/word/2016/wordml/cid" xmlns:w16se="http://schemas.microsoft.com/office/word/2015/wordml/symex" xmlns:wpg="http://schemas.microsoft.com/office/word/2010/wordprocessingGroup" xmlns:wpi="http://schemas.microsoft.com/office/word/2010/wordprocessingInk" xmlns:wne="http://schemas.microsoft.com/office/word/2006/wordml" xmlns:wps="http://schemas.microsoft.com/office/word/2010/wordprocessingShape" mc:Ignorable="w14 w15 w16se w16cid wp14">
+<w:endnotes xmlns:wpc="http://schemas.microsoft.com/office/word/2010/wordprocessingCanvas" xmlns:cx="http://schemas.microsoft.com/office/drawing/2014/chartex" xmlns:cx1="http://schemas.microsoft.com/office/drawing/2015/9/8/chartex" xmlns:cx2="http://schemas.microsoft.com/office/drawing/2015/10/21/chartex" xmlns:cx3="http://schemas.microsoft.com/office/drawing/2016/5/9/chartex" xmlns:cx4="http://schemas.microsoft.com/office/drawing/2016/5/10/chartex" xmlns:cx5="http://schemas.microsoft.com/office/drawing/2016/5/11/chartex" xmlns:cx6="http://schemas.microsoft.com/office/drawing/2016/5/12/chartex" xmlns:cx7="http://schemas.microsoft.com/office/drawing/2016/5/13/chartex" xmlns:cx8="http://schemas.microsoft.com/office/drawing/2016/5/14/chartex" xmlns:mc="http://schemas.openxmlformats.org/markup-compatibility/2006" xmlns:aink="http://schemas.microsoft.com/office/drawing/2016/ink" xmlns:am3d="http://schemas.microsoft.com/office/drawing/2017/model3d" xmlns:o="urn:schemas-microsoft-com:office:office" xmlns:r="http://schemas.openxmlformats.org/officeDocument/2006/relationships" xmlns:m="http://schemas.openxmlformats.org/officeDocument/2006/math" xmlns:v="urn:schemas-microsoft-com:vml" xmlns:wp14="http://schemas.microsoft.com/office/word/2010/wordprocessingDrawing" xmlns:wp="http://schemas.openxmlformats.org/drawingml/2006/wordprocessingDrawing" xmlns:w10="urn:schemas-microsoft-com:office:word" xmlns:w="http://schemas.openxmlformats.org/wordprocessingml/2006/main" xmlns:w14="http://schemas.microsoft.com/office/word/2010/wordml" xmlns:w15="http://schemas.microsoft.com/office/word/2012/wordml" xmlns:w16cex="http://schemas.microsoft.com/office/word/2018/wordml/cex" xmlns:w16cid="http://schemas.microsoft.com/office/word/2016/wordml/cid" xmlns:w16="http://schemas.microsoft.com/office/word/2018/wordml" xmlns:w16se="http://schemas.microsoft.com/office/word/2015/wordml/symex" xmlns:wpg="http://schemas.microsoft.com/office/word/2010/wordprocessingGroup" xmlns:wpi="http://schemas.microsoft.com/office/word/2010/wordprocessingInk" xmlns:wne="http://schemas.microsoft.com/office/word/2006/wordml" xmlns:wps="http://schemas.microsoft.com/office/word/2010/wordprocessingShape" mc:Ignorable="w14 w15 w16se w16cid w16 w16cex wp14">
   <w:endnote w:type="separator" w:id="-1">
     <w:p>
       <w:pPr>
@@ -55158,7 +54380,7 @@
 </file>
 
 <file path=word/footer1.xml><?xml version="1.0" encoding="utf-8"?>
-<w:ftr xmlns:wpc="http://schemas.microsoft.com/office/word/2010/wordprocessingCanvas" xmlns:cx="http://schemas.microsoft.com/office/drawing/2014/chartex" xmlns:cx1="http://schemas.microsoft.com/office/drawing/2015/9/8/chartex" xmlns:cx2="http://schemas.microsoft.com/office/drawing/2015/10/21/chartex" xmlns:cx3="http://schemas.microsoft.com/office/drawing/2016/5/9/chartex" xmlns:cx4="http://schemas.microsoft.com/office/drawing/2016/5/10/chartex" xmlns:cx5="http://schemas.microsoft.com/office/drawing/2016/5/11/chartex" xmlns:cx6="http://schemas.microsoft.com/office/drawing/2016/5/12/chartex" xmlns:cx7="http://schemas.microsoft.com/office/drawing/2016/5/13/chartex" xmlns:cx8="http://schemas.microsoft.com/office/drawing/2016/5/14/chartex" xmlns:mc="http://schemas.openxmlformats.org/markup-compatibility/2006" xmlns:aink="http://schemas.microsoft.com/office/drawing/2016/ink" xmlns:am3d="http://schemas.microsoft.com/office/drawing/2017/model3d" xmlns:o="urn:schemas-microsoft-com:office:office" xmlns:r="http://schemas.openxmlformats.org/officeDocument/2006/relationships" xmlns:m="http://schemas.openxmlformats.org/officeDocument/2006/math" xmlns:v="urn:schemas-microsoft-com:vml" xmlns:wp14="http://schemas.microsoft.com/office/word/2010/wordprocessingDrawing" xmlns:wp="http://schemas.openxmlformats.org/drawingml/2006/wordprocessingDrawing" xmlns:w10="urn:schemas-microsoft-com:office:word" xmlns:w="http://schemas.openxmlformats.org/wordprocessingml/2006/main" xmlns:w14="http://schemas.microsoft.com/office/word/2010/wordml" xmlns:w15="http://schemas.microsoft.com/office/word/2012/wordml" xmlns:w16cid="http://schemas.microsoft.com/office/word/2016/wordml/cid" xmlns:w16se="http://schemas.microsoft.com/office/word/2015/wordml/symex" xmlns:wpg="http://schemas.microsoft.com/office/word/2010/wordprocessingGroup" xmlns:wpi="http://schemas.microsoft.com/office/word/2010/wordprocessingInk" xmlns:wne="http://schemas.microsoft.com/office/word/2006/wordml" xmlns:wps="http://schemas.microsoft.com/office/word/2010/wordprocessingShape" mc:Ignorable="w14 w15 w16se w16cid wp14">
+<w:ftr xmlns:wpc="http://schemas.microsoft.com/office/word/2010/wordprocessingCanvas" xmlns:cx="http://schemas.microsoft.com/office/drawing/2014/chartex" xmlns:cx1="http://schemas.microsoft.com/office/drawing/2015/9/8/chartex" xmlns:cx2="http://schemas.microsoft.com/office/drawing/2015/10/21/chartex" xmlns:cx3="http://schemas.microsoft.com/office/drawing/2016/5/9/chartex" xmlns:cx4="http://schemas.microsoft.com/office/drawing/2016/5/10/chartex" xmlns:cx5="http://schemas.microsoft.com/office/drawing/2016/5/11/chartex" xmlns:cx6="http://schemas.microsoft.com/office/drawing/2016/5/12/chartex" xmlns:cx7="http://schemas.microsoft.com/office/drawing/2016/5/13/chartex" xmlns:cx8="http://schemas.microsoft.com/office/drawing/2016/5/14/chartex" xmlns:mc="http://schemas.openxmlformats.org/markup-compatibility/2006" xmlns:aink="http://schemas.microsoft.com/office/drawing/2016/ink" xmlns:am3d="http://schemas.microsoft.com/office/drawing/2017/model3d" xmlns:o="urn:schemas-microsoft-com:office:office" xmlns:r="http://schemas.openxmlformats.org/officeDocument/2006/relationships" xmlns:m="http://schemas.openxmlformats.org/officeDocument/2006/math" xmlns:v="urn:schemas-microsoft-com:vml" xmlns:wp14="http://schemas.microsoft.com/office/word/2010/wordprocessingDrawing" xmlns:wp="http://schemas.openxmlformats.org/drawingml/2006/wordprocessingDrawing" xmlns:w10="urn:schemas-microsoft-com:office:word" xmlns:w="http://schemas.openxmlformats.org/wordprocessingml/2006/main" xmlns:w14="http://schemas.microsoft.com/office/word/2010/wordml" xmlns:w15="http://schemas.microsoft.com/office/word/2012/wordml" xmlns:w16cex="http://schemas.microsoft.com/office/word/2018/wordml/cex" xmlns:w16cid="http://schemas.microsoft.com/office/word/2016/wordml/cid" xmlns:w16="http://schemas.microsoft.com/office/word/2018/wordml" xmlns:w16se="http://schemas.microsoft.com/office/word/2015/wordml/symex" xmlns:wpg="http://schemas.microsoft.com/office/word/2010/wordprocessingGroup" xmlns:wpi="http://schemas.microsoft.com/office/word/2010/wordprocessingInk" xmlns:wne="http://schemas.microsoft.com/office/word/2006/wordml" xmlns:wps="http://schemas.microsoft.com/office/word/2010/wordprocessingShape" mc:Ignorable="w14 w15 w16se w16cid w16 w16cex wp14">
   <w:p>
     <w:pPr>
       <w:pStyle w:val="Footer"/>
@@ -55168,7 +54390,7 @@
 </file>
 
 <file path=word/footer2.xml><?xml version="1.0" encoding="utf-8"?>
-<w:ftr xmlns:wpc="http://schemas.microsoft.com/office/word/2010/wordprocessingCanvas" xmlns:cx="http://schemas.microsoft.com/office/drawing/2014/chartex" xmlns:cx1="http://schemas.microsoft.com/office/drawing/2015/9/8/chartex" xmlns:cx2="http://schemas.microsoft.com/office/drawing/2015/10/21/chartex" xmlns:cx3="http://schemas.microsoft.com/office/drawing/2016/5/9/chartex" xmlns:cx4="http://schemas.microsoft.com/office/drawing/2016/5/10/chartex" xmlns:cx5="http://schemas.microsoft.com/office/drawing/2016/5/11/chartex" xmlns:cx6="http://schemas.microsoft.com/office/drawing/2016/5/12/chartex" xmlns:cx7="http://schemas.microsoft.com/office/drawing/2016/5/13/chartex" xmlns:cx8="http://schemas.microsoft.com/office/drawing/2016/5/14/chartex" xmlns:mc="http://schemas.openxmlformats.org/markup-compatibility/2006" xmlns:aink="http://schemas.microsoft.com/office/drawing/2016/ink" xmlns:am3d="http://schemas.microsoft.com/office/drawing/2017/model3d" xmlns:o="urn:schemas-microsoft-com:office:office" xmlns:r="http://schemas.openxmlformats.org/officeDocument/2006/relationships" xmlns:m="http://schemas.openxmlformats.org/officeDocument/2006/math" xmlns:v="urn:schemas-microsoft-com:vml" xmlns:wp14="http://schemas.microsoft.com/office/word/2010/wordprocessingDrawing" xmlns:wp="http://schemas.openxmlformats.org/drawingml/2006/wordprocessingDrawing" xmlns:w10="urn:schemas-microsoft-com:office:word" xmlns:w="http://schemas.openxmlformats.org/wordprocessingml/2006/main" xmlns:w14="http://schemas.microsoft.com/office/word/2010/wordml" xmlns:w15="http://schemas.microsoft.com/office/word/2012/wordml" xmlns:w16cid="http://schemas.microsoft.com/office/word/2016/wordml/cid" xmlns:w16se="http://schemas.microsoft.com/office/word/2015/wordml/symex" xmlns:wpg="http://schemas.microsoft.com/office/word/2010/wordprocessingGroup" xmlns:wpi="http://schemas.microsoft.com/office/word/2010/wordprocessingInk" xmlns:wne="http://schemas.microsoft.com/office/word/2006/wordml" xmlns:wps="http://schemas.microsoft.com/office/word/2010/wordprocessingShape" mc:Ignorable="w14 w15 w16se w16cid wp14">
+<w:ftr xmlns:wpc="http://schemas.microsoft.com/office/word/2010/wordprocessingCanvas" xmlns:cx="http://schemas.microsoft.com/office/drawing/2014/chartex" xmlns:cx1="http://schemas.microsoft.com/office/drawing/2015/9/8/chartex" xmlns:cx2="http://schemas.microsoft.com/office/drawing/2015/10/21/chartex" xmlns:cx3="http://schemas.microsoft.com/office/drawing/2016/5/9/chartex" xmlns:cx4="http://schemas.microsoft.com/office/drawing/2016/5/10/chartex" xmlns:cx5="http://schemas.microsoft.com/office/drawing/2016/5/11/chartex" xmlns:cx6="http://schemas.microsoft.com/office/drawing/2016/5/12/chartex" xmlns:cx7="http://schemas.microsoft.com/office/drawing/2016/5/13/chartex" xmlns:cx8="http://schemas.microsoft.com/office/drawing/2016/5/14/chartex" xmlns:mc="http://schemas.openxmlformats.org/markup-compatibility/2006" xmlns:aink="http://schemas.microsoft.com/office/drawing/2016/ink" xmlns:am3d="http://schemas.microsoft.com/office/drawing/2017/model3d" xmlns:o="urn:schemas-microsoft-com:office:office" xmlns:r="http://schemas.openxmlformats.org/officeDocument/2006/relationships" xmlns:m="http://schemas.openxmlformats.org/officeDocument/2006/math" xmlns:v="urn:schemas-microsoft-com:vml" xmlns:wp14="http://schemas.microsoft.com/office/word/2010/wordprocessingDrawing" xmlns:wp="http://schemas.openxmlformats.org/drawingml/2006/wordprocessingDrawing" xmlns:w10="urn:schemas-microsoft-com:office:word" xmlns:w="http://schemas.openxmlformats.org/wordprocessingml/2006/main" xmlns:w14="http://schemas.microsoft.com/office/word/2010/wordml" xmlns:w15="http://schemas.microsoft.com/office/word/2012/wordml" xmlns:w16cex="http://schemas.microsoft.com/office/word/2018/wordml/cex" xmlns:w16cid="http://schemas.microsoft.com/office/word/2016/wordml/cid" xmlns:w16="http://schemas.microsoft.com/office/word/2018/wordml" xmlns:w16se="http://schemas.microsoft.com/office/word/2015/wordml/symex" xmlns:wpg="http://schemas.microsoft.com/office/word/2010/wordprocessingGroup" xmlns:wpi="http://schemas.microsoft.com/office/word/2010/wordprocessingInk" xmlns:wne="http://schemas.microsoft.com/office/word/2006/wordml" xmlns:wps="http://schemas.microsoft.com/office/word/2010/wordprocessingShape" mc:Ignorable="w14 w15 w16se w16cid w16 w16cex wp14">
   <w:sdt>
     <w:sdtPr>
       <w:tag w:val="goog_rdk_1898"/>
@@ -55245,7 +54467,7 @@
 </file>
 
 <file path=word/footer3.xml><?xml version="1.0" encoding="utf-8"?>
-<w:ftr xmlns:wpc="http://schemas.microsoft.com/office/word/2010/wordprocessingCanvas" xmlns:cx="http://schemas.microsoft.com/office/drawing/2014/chartex" xmlns:cx1="http://schemas.microsoft.com/office/drawing/2015/9/8/chartex" xmlns:cx2="http://schemas.microsoft.com/office/drawing/2015/10/21/chartex" xmlns:cx3="http://schemas.microsoft.com/office/drawing/2016/5/9/chartex" xmlns:cx4="http://schemas.microsoft.com/office/drawing/2016/5/10/chartex" xmlns:cx5="http://schemas.microsoft.com/office/drawing/2016/5/11/chartex" xmlns:cx6="http://schemas.microsoft.com/office/drawing/2016/5/12/chartex" xmlns:cx7="http://schemas.microsoft.com/office/drawing/2016/5/13/chartex" xmlns:cx8="http://schemas.microsoft.com/office/drawing/2016/5/14/chartex" xmlns:mc="http://schemas.openxmlformats.org/markup-compatibility/2006" xmlns:aink="http://schemas.microsoft.com/office/drawing/2016/ink" xmlns:am3d="http://schemas.microsoft.com/office/drawing/2017/model3d" xmlns:o="urn:schemas-microsoft-com:office:office" xmlns:r="http://schemas.openxmlformats.org/officeDocument/2006/relationships" xmlns:m="http://schemas.openxmlformats.org/officeDocument/2006/math" xmlns:v="urn:schemas-microsoft-com:vml" xmlns:wp14="http://schemas.microsoft.com/office/word/2010/wordprocessingDrawing" xmlns:wp="http://schemas.openxmlformats.org/drawingml/2006/wordprocessingDrawing" xmlns:w10="urn:schemas-microsoft-com:office:word" xmlns:w="http://schemas.openxmlformats.org/wordprocessingml/2006/main" xmlns:w14="http://schemas.microsoft.com/office/word/2010/wordml" xmlns:w15="http://schemas.microsoft.com/office/word/2012/wordml" xmlns:w16cid="http://schemas.microsoft.com/office/word/2016/wordml/cid" xmlns:w16se="http://schemas.microsoft.com/office/word/2015/wordml/symex" xmlns:wpg="http://schemas.microsoft.com/office/word/2010/wordprocessingGroup" xmlns:wpi="http://schemas.microsoft.com/office/word/2010/wordprocessingInk" xmlns:wne="http://schemas.microsoft.com/office/word/2006/wordml" xmlns:wps="http://schemas.microsoft.com/office/word/2010/wordprocessingShape" mc:Ignorable="w14 w15 w16se w16cid wp14">
+<w:ftr xmlns:wpc="http://schemas.microsoft.com/office/word/2010/wordprocessingCanvas" xmlns:cx="http://schemas.microsoft.com/office/drawing/2014/chartex" xmlns:cx1="http://schemas.microsoft.com/office/drawing/2015/9/8/chartex" xmlns:cx2="http://schemas.microsoft.com/office/drawing/2015/10/21/chartex" xmlns:cx3="http://schemas.microsoft.com/office/drawing/2016/5/9/chartex" xmlns:cx4="http://schemas.microsoft.com/office/drawing/2016/5/10/chartex" xmlns:cx5="http://schemas.microsoft.com/office/drawing/2016/5/11/chartex" xmlns:cx6="http://schemas.microsoft.com/office/drawing/2016/5/12/chartex" xmlns:cx7="http://schemas.microsoft.com/office/drawing/2016/5/13/chartex" xmlns:cx8="http://schemas.microsoft.com/office/drawing/2016/5/14/chartex" xmlns:mc="http://schemas.openxmlformats.org/markup-compatibility/2006" xmlns:aink="http://schemas.microsoft.com/office/drawing/2016/ink" xmlns:am3d="http://schemas.microsoft.com/office/drawing/2017/model3d" xmlns:o="urn:schemas-microsoft-com:office:office" xmlns:r="http://schemas.openxmlformats.org/officeDocument/2006/relationships" xmlns:m="http://schemas.openxmlformats.org/officeDocument/2006/math" xmlns:v="urn:schemas-microsoft-com:vml" xmlns:wp14="http://schemas.microsoft.com/office/word/2010/wordprocessingDrawing" xmlns:wp="http://schemas.openxmlformats.org/drawingml/2006/wordprocessingDrawing" xmlns:w10="urn:schemas-microsoft-com:office:word" xmlns:w="http://schemas.openxmlformats.org/wordprocessingml/2006/main" xmlns:w14="http://schemas.microsoft.com/office/word/2010/wordml" xmlns:w15="http://schemas.microsoft.com/office/word/2012/wordml" xmlns:w16cex="http://schemas.microsoft.com/office/word/2018/wordml/cex" xmlns:w16cid="http://schemas.microsoft.com/office/word/2016/wordml/cid" xmlns:w16="http://schemas.microsoft.com/office/word/2018/wordml" xmlns:w16se="http://schemas.microsoft.com/office/word/2015/wordml/symex" xmlns:wpg="http://schemas.microsoft.com/office/word/2010/wordprocessingGroup" xmlns:wpi="http://schemas.microsoft.com/office/word/2010/wordprocessingInk" xmlns:wne="http://schemas.microsoft.com/office/word/2006/wordml" xmlns:wps="http://schemas.microsoft.com/office/word/2010/wordprocessingShape" mc:Ignorable="w14 w15 w16se w16cid w16 w16cex wp14">
   <w:p>
     <w:pPr>
       <w:pStyle w:val="Footer"/>
@@ -55255,7 +54477,7 @@
 </file>
 
 <file path=word/footnotes.xml><?xml version="1.0" encoding="utf-8"?>
-<w:footnotes xmlns:wpc="http://schemas.microsoft.com/office/word/2010/wordprocessingCanvas" xmlns:cx="http://schemas.microsoft.com/office/drawing/2014/chartex" xmlns:cx1="http://schemas.microsoft.com/office/drawing/2015/9/8/chartex" xmlns:cx2="http://schemas.microsoft.com/office/drawing/2015/10/21/chartex" xmlns:cx3="http://schemas.microsoft.com/office/drawing/2016/5/9/chartex" xmlns:cx4="http://schemas.microsoft.com/office/drawing/2016/5/10/chartex" xmlns:cx5="http://schemas.microsoft.com/office/drawing/2016/5/11/chartex" xmlns:cx6="http://schemas.microsoft.com/office/drawing/2016/5/12/chartex" xmlns:cx7="http://schemas.microsoft.com/office/drawing/2016/5/13/chartex" xmlns:cx8="http://schemas.microsoft.com/office/drawing/2016/5/14/chartex" xmlns:mc="http://schemas.openxmlformats.org/markup-compatibility/2006" xmlns:aink="http://schemas.microsoft.com/office/drawing/2016/ink" xmlns:am3d="http://schemas.microsoft.com/office/drawing/2017/model3d" xmlns:o="urn:schemas-microsoft-com:office:office" xmlns:r="http://schemas.openxmlformats.org/officeDocument/2006/relationships" xmlns:m="http://schemas.openxmlformats.org/officeDocument/2006/math" xmlns:v="urn:schemas-microsoft-com:vml" xmlns:wp14="http://schemas.microsoft.com/office/word/2010/wordprocessingDrawing" xmlns:wp="http://schemas.openxmlformats.org/drawingml/2006/wordprocessingDrawing" xmlns:w10="urn:schemas-microsoft-com:office:word" xmlns:w="http://schemas.openxmlformats.org/wordprocessingml/2006/main" xmlns:w14="http://schemas.microsoft.com/office/word/2010/wordml" xmlns:w15="http://schemas.microsoft.com/office/word/2012/wordml" xmlns:w16cid="http://schemas.microsoft.com/office/word/2016/wordml/cid" xmlns:w16se="http://schemas.microsoft.com/office/word/2015/wordml/symex" xmlns:wpg="http://schemas.microsoft.com/office/word/2010/wordprocessingGroup" xmlns:wpi="http://schemas.microsoft.com/office/word/2010/wordprocessingInk" xmlns:wne="http://schemas.microsoft.com/office/word/2006/wordml" xmlns:wps="http://schemas.microsoft.com/office/word/2010/wordprocessingShape" mc:Ignorable="w14 w15 w16se w16cid wp14">
+<w:footnotes xmlns:wpc="http://schemas.microsoft.com/office/word/2010/wordprocessingCanvas" xmlns:cx="http://schemas.microsoft.com/office/drawing/2014/chartex" xmlns:cx1="http://schemas.microsoft.com/office/drawing/2015/9/8/chartex" xmlns:cx2="http://schemas.microsoft.com/office/drawing/2015/10/21/chartex" xmlns:cx3="http://schemas.microsoft.com/office/drawing/2016/5/9/chartex" xmlns:cx4="http://schemas.microsoft.com/office/drawing/2016/5/10/chartex" xmlns:cx5="http://schemas.microsoft.com/office/drawing/2016/5/11/chartex" xmlns:cx6="http://schemas.microsoft.com/office/drawing/2016/5/12/chartex" xmlns:cx7="http://schemas.microsoft.com/office/drawing/2016/5/13/chartex" xmlns:cx8="http://schemas.microsoft.com/office/drawing/2016/5/14/chartex" xmlns:mc="http://schemas.openxmlformats.org/markup-compatibility/2006" xmlns:aink="http://schemas.microsoft.com/office/drawing/2016/ink" xmlns:am3d="http://schemas.microsoft.com/office/drawing/2017/model3d" xmlns:o="urn:schemas-microsoft-com:office:office" xmlns:r="http://schemas.openxmlformats.org/officeDocument/2006/relationships" xmlns:m="http://schemas.openxmlformats.org/officeDocument/2006/math" xmlns:v="urn:schemas-microsoft-com:vml" xmlns:wp14="http://schemas.microsoft.com/office/word/2010/wordprocessingDrawing" xmlns:wp="http://schemas.openxmlformats.org/drawingml/2006/wordprocessingDrawing" xmlns:w10="urn:schemas-microsoft-com:office:word" xmlns:w="http://schemas.openxmlformats.org/wordprocessingml/2006/main" xmlns:w14="http://schemas.microsoft.com/office/word/2010/wordml" xmlns:w15="http://schemas.microsoft.com/office/word/2012/wordml" xmlns:w16cex="http://schemas.microsoft.com/office/word/2018/wordml/cex" xmlns:w16cid="http://schemas.microsoft.com/office/word/2016/wordml/cid" xmlns:w16="http://schemas.microsoft.com/office/word/2018/wordml" xmlns:w16se="http://schemas.microsoft.com/office/word/2015/wordml/symex" xmlns:wpg="http://schemas.microsoft.com/office/word/2010/wordprocessingGroup" xmlns:wpi="http://schemas.microsoft.com/office/word/2010/wordprocessingInk" xmlns:wne="http://schemas.microsoft.com/office/word/2006/wordml" xmlns:wps="http://schemas.microsoft.com/office/word/2010/wordprocessingShape" mc:Ignorable="w14 w15 w16se w16cid w16 w16cex wp14">
   <w:footnote w:type="separator" w:id="-1">
     <w:p>
       <w:pPr>
@@ -55573,23 +54795,7 @@
               <w:sz w:val="20"/>
               <w:szCs w:val="20"/>
             </w:rPr>
-            <w:t xml:space="preserve"> Ball, A. &amp; Duke, M. (2015, July 30). ‘How to Cite Datasets and Link to Publications’. DCC How-to Guides. </w:t>
-          </w:r>
-          <w:proofErr w:type="gramStart"/>
-          <w:r>
-            <w:rPr>
-              <w:sz w:val="20"/>
-              <w:szCs w:val="20"/>
-            </w:rPr>
-            <w:t>Edinburgh :</w:t>
-          </w:r>
-          <w:proofErr w:type="gramEnd"/>
-          <w:r>
-            <w:rPr>
-              <w:sz w:val="20"/>
-              <w:szCs w:val="20"/>
-            </w:rPr>
-            <w:t xml:space="preserve"> Digital Curation Centre. Retrieved April 13, 2017, from: </w:t>
+            <w:t xml:space="preserve"> Ball, A. &amp; Duke, M. (2015, July 30). ‘How to Cite Datasets and Link to Publications’. DCC How-to Guides. Edinburgh : Digital Curation Centre. Retrieved April 13, 2017, from: </w:t>
           </w:r>
           <w:hyperlink r:id="rId6">
             <w:r>
@@ -55874,23 +55080,7 @@
               <w:sz w:val="20"/>
               <w:szCs w:val="20"/>
             </w:rPr>
-            <w:t xml:space="preserve"> Computer Science </w:t>
-          </w:r>
-          <w:proofErr w:type="gramStart"/>
-          <w:r>
-            <w:rPr>
-              <w:sz w:val="20"/>
-              <w:szCs w:val="20"/>
-            </w:rPr>
-            <w:t>2:e</w:t>
-          </w:r>
-          <w:proofErr w:type="gramEnd"/>
-          <w:r>
-            <w:rPr>
-              <w:sz w:val="20"/>
-              <w:szCs w:val="20"/>
-            </w:rPr>
-            <w:t>86 https://doi.org/10.7717/peerj-cs.86</w:t>
+            <w:t xml:space="preserve"> Computer Science 2:e86 https://doi.org/10.7717/peerj-cs.86</w:t>
           </w:r>
         </w:p>
       </w:sdtContent>
@@ -55992,35 +55182,7 @@
               <w:t>When entering an ORCID, follow these style guidelines:</w:t>
             </w:r>
           </w:hyperlink>
-          <w:hyperlink r:id="rId13">
-            <w:r>
-              <w:rPr>
-                <w:color w:val="0000FF"/>
-                <w:sz w:val="20"/>
-                <w:szCs w:val="20"/>
-              </w:rPr>
-              <w:t xml:space="preserve"> </w:t>
-            </w:r>
-          </w:hyperlink>
-          <w:r>
-            <w:rPr>
-              <w:color w:val="0000FF"/>
-              <w:sz w:val="20"/>
-              <w:szCs w:val="20"/>
-            </w:rPr>
-            <w:t xml:space="preserve">  </w:t>
-          </w:r>
-          <w:hyperlink r:id="rId14">
-            <w:r>
-              <w:rPr>
-                <w:color w:val="0000FF"/>
-                <w:sz w:val="20"/>
-                <w:szCs w:val="20"/>
-                <w:u w:val="single"/>
-              </w:rPr>
-              <w:t>https://support.orcid.org/knowledgebase/articles/116780-structure-of-the-orcid-identifier</w:t>
-            </w:r>
-          </w:hyperlink>
+          <w:hyperlink r:id="rId13"/>
           <w:r>
             <w:rPr>
               <w:color w:val="0000FF"/>
@@ -56028,6 +55190,14 @@
               <w:szCs w:val="20"/>
             </w:rPr>
             <w:t xml:space="preserve"> </w:t>
+          </w:r>
+          <w:r>
+            <w:rPr>
+              <w:color w:val="0000FF"/>
+              <w:sz w:val="20"/>
+              <w:szCs w:val="20"/>
+            </w:rPr>
+            <w:t>https://orcid.org/content/journal-article-display-guidelines</w:t>
           </w:r>
         </w:p>
       </w:sdtContent>
@@ -56058,7 +55228,7 @@
             </w:rPr>
             <w:t xml:space="preserve"> </w:t>
           </w:r>
-          <w:hyperlink r:id="rId15">
+          <w:hyperlink r:id="rId14">
             <w:r>
               <w:rPr>
                 <w:color w:val="0000FF"/>
@@ -56094,7 +55264,7 @@
           <w:r>
             <w:t xml:space="preserve"> </w:t>
           </w:r>
-          <w:hyperlink r:id="rId16">
+          <w:hyperlink r:id="rId15">
             <w:r>
               <w:rPr>
                 <w:color w:val="0000FF"/>
@@ -56136,7 +55306,7 @@
             </w:rPr>
             <w:t xml:space="preserve"> </w:t>
           </w:r>
-          <w:hyperlink r:id="rId17">
+          <w:hyperlink r:id="rId16">
             <w:r>
               <w:rPr>
                 <w:color w:val="0000FF"/>
@@ -56176,7 +55346,7 @@
             </w:rPr>
             <w:t xml:space="preserve">  </w:t>
           </w:r>
-          <w:hyperlink r:id="rId18">
+          <w:hyperlink r:id="rId17">
             <w:r>
               <w:rPr>
                 <w:color w:val="0000FF"/>
@@ -56223,7 +55393,7 @@
             </w:rPr>
             <w:t xml:space="preserve">Combine “Text” with free-text or terms from the CASRAI Publications resource type list found here: </w:t>
           </w:r>
-          <w:hyperlink r:id="rId19">
+          <w:hyperlink r:id="rId18">
             <w:r>
               <w:rPr>
                 <w:color w:val="0000FF"/>
@@ -56270,7 +55440,7 @@
             </w:rPr>
             <w:t xml:space="preserve"> </w:t>
           </w:r>
-          <w:hyperlink r:id="rId20">
+          <w:hyperlink r:id="rId19">
             <w:r>
               <w:rPr>
                 <w:color w:val="0000FF"/>
@@ -56307,7 +55477,7 @@
             </w:rPr>
             <w:footnoteRef/>
           </w:r>
-          <w:hyperlink r:id="rId21">
+          <w:hyperlink r:id="rId20">
             <w:r>
               <w:rPr>
                 <w:color w:val="0000FF"/>
@@ -56325,7 +55495,7 @@
             </w:rPr>
             <w:t xml:space="preserve"> When entering an ORCID, follow these style guidelines: </w:t>
           </w:r>
-          <w:hyperlink r:id="rId22">
+          <w:hyperlink r:id="rId21">
             <w:r>
               <w:rPr>
                 <w:color w:val="1155CC"/>
@@ -56372,7 +55542,7 @@
             </w:rPr>
             <w:t xml:space="preserve"> </w:t>
           </w:r>
-          <w:hyperlink r:id="rId23">
+          <w:hyperlink r:id="rId22">
             <w:r>
               <w:rPr>
                 <w:color w:val="0000FF"/>
@@ -56448,7 +55618,7 @@
                 </w:rPr>
                 <w:t xml:space="preserve"> </w:t>
               </w:r>
-              <w:hyperlink r:id="rId24" w:history="1">
+              <w:hyperlink r:id="rId23" w:history="1">
                 <w:r>
                   <w:rPr>
                     <w:color w:val="0000FF"/>
@@ -56497,7 +55667,7 @@
               <w:r>
                 <w:t xml:space="preserve"> </w:t>
               </w:r>
-              <w:hyperlink r:id="rId25" w:history="1">
+              <w:hyperlink r:id="rId24" w:history="1">
                 <w:r>
                   <w:rPr>
                     <w:color w:val="0000FF"/>
@@ -56695,7 +55865,7 @@
                 </w:rPr>
                 <w:t xml:space="preserve"> </w:t>
               </w:r>
-              <w:hyperlink r:id="rId26" w:history="1">
+              <w:hyperlink r:id="rId25" w:history="1">
                 <w:r>
                   <w:rPr>
                     <w:color w:val="6611CC"/>
@@ -56757,7 +55927,7 @@
                 </w:rPr>
                 <w:t xml:space="preserve"> Based on the work of the Earth Science Information Partners (ESIP). For more guidance, see: </w:t>
               </w:r>
-              <w:hyperlink r:id="rId27" w:history="1">
+              <w:hyperlink r:id="rId26" w:anchor="Note_on_Versioning_and_Locators" w:history="1">
                 <w:r>
                   <w:rPr>
                     <w:color w:val="0000FF"/>
@@ -56819,7 +55989,7 @@
                 </w:rPr>
                 <w:t xml:space="preserve"> </w:t>
               </w:r>
-              <w:hyperlink r:id="rId28" w:history="1">
+              <w:hyperlink r:id="rId27" w:history="1">
                 <w:r>
                   <w:rPr>
                     <w:color w:val="1155CC"/>
@@ -56974,7 +56144,7 @@
             </w:rPr>
             <w:t xml:space="preserve"> service is called “Funder Registry” (</w:t>
           </w:r>
-          <w:hyperlink r:id="rId29">
+          <w:hyperlink r:id="rId28">
             <w:r>
               <w:rPr>
                 <w:color w:val="1155CC"/>
@@ -57069,7 +56239,7 @@
             </w:rPr>
             <w:t xml:space="preserve"> definitions have borrowed liberally from the DCMI definitions. See: </w:t>
           </w:r>
-          <w:hyperlink r:id="rId30">
+          <w:hyperlink r:id="rId29">
             <w:r>
               <w:rPr>
                 <w:color w:val="0000FF"/>
@@ -57125,7 +56295,7 @@
             </w:rPr>
             <w:t xml:space="preserve"> is available at </w:t>
           </w:r>
-          <w:hyperlink r:id="rId31">
+          <w:hyperlink r:id="rId30">
             <w:r>
               <w:rPr>
                 <w:color w:val="0000FF"/>
@@ -57166,7 +56336,6 @@
             <w:t xml:space="preserve"> Two additional schema code level changes are the allowance of keeping optional wrapper elements empty and the allowance of arbitrary ordering of elements (by removal of &lt;</w:t>
           </w:r>
           <w:proofErr w:type="spellStart"/>
-          <w:proofErr w:type="gramStart"/>
           <w:r>
             <w:rPr>
               <w:sz w:val="20"/>
@@ -57175,7 +56344,6 @@
             <w:t>xs:sequence</w:t>
           </w:r>
           <w:proofErr w:type="spellEnd"/>
-          <w:proofErr w:type="gramEnd"/>
           <w:r>
             <w:rPr>
               <w:sz w:val="20"/>
@@ -57212,7 +56380,7 @@
             </w:rPr>
             <w:t xml:space="preserve"> The standard is documented here: </w:t>
           </w:r>
-          <w:hyperlink r:id="rId32">
+          <w:hyperlink r:id="rId31">
             <w:r>
               <w:rPr>
                 <w:color w:val="0000FF"/>
@@ -57329,23 +56497,7 @@
               <w:sz w:val="20"/>
               <w:szCs w:val="20"/>
             </w:rPr>
-            <w:t xml:space="preserve"> Computer Science </w:t>
-          </w:r>
-          <w:proofErr w:type="gramStart"/>
-          <w:r>
-            <w:rPr>
-              <w:sz w:val="20"/>
-              <w:szCs w:val="20"/>
-            </w:rPr>
-            <w:t>2:e</w:t>
-          </w:r>
-          <w:proofErr w:type="gramEnd"/>
-          <w:r>
-            <w:rPr>
-              <w:sz w:val="20"/>
-              <w:szCs w:val="20"/>
-            </w:rPr>
-            <w:t>86 https://doi.org/10.7717/peerj-cs.86</w:t>
+            <w:t xml:space="preserve"> Computer Science 2:e86 https://doi.org/10.7717/peerj-cs.86</w:t>
           </w:r>
         </w:p>
       </w:sdtContent>
@@ -57355,7 +56507,7 @@
 </file>
 
 <file path=word/header1.xml><?xml version="1.0" encoding="utf-8"?>
-<w:hdr xmlns:wpc="http://schemas.microsoft.com/office/word/2010/wordprocessingCanvas" xmlns:cx="http://schemas.microsoft.com/office/drawing/2014/chartex" xmlns:cx1="http://schemas.microsoft.com/office/drawing/2015/9/8/chartex" xmlns:cx2="http://schemas.microsoft.com/office/drawing/2015/10/21/chartex" xmlns:cx3="http://schemas.microsoft.com/office/drawing/2016/5/9/chartex" xmlns:cx4="http://schemas.microsoft.com/office/drawing/2016/5/10/chartex" xmlns:cx5="http://schemas.microsoft.com/office/drawing/2016/5/11/chartex" xmlns:cx6="http://schemas.microsoft.com/office/drawing/2016/5/12/chartex" xmlns:cx7="http://schemas.microsoft.com/office/drawing/2016/5/13/chartex" xmlns:cx8="http://schemas.microsoft.com/office/drawing/2016/5/14/chartex" xmlns:mc="http://schemas.openxmlformats.org/markup-compatibility/2006" xmlns:aink="http://schemas.microsoft.com/office/drawing/2016/ink" xmlns:am3d="http://schemas.microsoft.com/office/drawing/2017/model3d" xmlns:o="urn:schemas-microsoft-com:office:office" xmlns:r="http://schemas.openxmlformats.org/officeDocument/2006/relationships" xmlns:m="http://schemas.openxmlformats.org/officeDocument/2006/math" xmlns:v="urn:schemas-microsoft-com:vml" xmlns:wp14="http://schemas.microsoft.com/office/word/2010/wordprocessingDrawing" xmlns:wp="http://schemas.openxmlformats.org/drawingml/2006/wordprocessingDrawing" xmlns:w10="urn:schemas-microsoft-com:office:word" xmlns:w="http://schemas.openxmlformats.org/wordprocessingml/2006/main" xmlns:w14="http://schemas.microsoft.com/office/word/2010/wordml" xmlns:w15="http://schemas.microsoft.com/office/word/2012/wordml" xmlns:w16cid="http://schemas.microsoft.com/office/word/2016/wordml/cid" xmlns:w16se="http://schemas.microsoft.com/office/word/2015/wordml/symex" xmlns:wpg="http://schemas.microsoft.com/office/word/2010/wordprocessingGroup" xmlns:wpi="http://schemas.microsoft.com/office/word/2010/wordprocessingInk" xmlns:wne="http://schemas.microsoft.com/office/word/2006/wordml" xmlns:wps="http://schemas.microsoft.com/office/word/2010/wordprocessingShape" mc:Ignorable="w14 w15 w16se w16cid wp14">
+<w:hdr xmlns:wpc="http://schemas.microsoft.com/office/word/2010/wordprocessingCanvas" xmlns:cx="http://schemas.microsoft.com/office/drawing/2014/chartex" xmlns:cx1="http://schemas.microsoft.com/office/drawing/2015/9/8/chartex" xmlns:cx2="http://schemas.microsoft.com/office/drawing/2015/10/21/chartex" xmlns:cx3="http://schemas.microsoft.com/office/drawing/2016/5/9/chartex" xmlns:cx4="http://schemas.microsoft.com/office/drawing/2016/5/10/chartex" xmlns:cx5="http://schemas.microsoft.com/office/drawing/2016/5/11/chartex" xmlns:cx6="http://schemas.microsoft.com/office/drawing/2016/5/12/chartex" xmlns:cx7="http://schemas.microsoft.com/office/drawing/2016/5/13/chartex" xmlns:cx8="http://schemas.microsoft.com/office/drawing/2016/5/14/chartex" xmlns:mc="http://schemas.openxmlformats.org/markup-compatibility/2006" xmlns:aink="http://schemas.microsoft.com/office/drawing/2016/ink" xmlns:am3d="http://schemas.microsoft.com/office/drawing/2017/model3d" xmlns:o="urn:schemas-microsoft-com:office:office" xmlns:r="http://schemas.openxmlformats.org/officeDocument/2006/relationships" xmlns:m="http://schemas.openxmlformats.org/officeDocument/2006/math" xmlns:v="urn:schemas-microsoft-com:vml" xmlns:wp14="http://schemas.microsoft.com/office/word/2010/wordprocessingDrawing" xmlns:wp="http://schemas.openxmlformats.org/drawingml/2006/wordprocessingDrawing" xmlns:w10="urn:schemas-microsoft-com:office:word" xmlns:w="http://schemas.openxmlformats.org/wordprocessingml/2006/main" xmlns:w14="http://schemas.microsoft.com/office/word/2010/wordml" xmlns:w15="http://schemas.microsoft.com/office/word/2012/wordml" xmlns:w16cex="http://schemas.microsoft.com/office/word/2018/wordml/cex" xmlns:w16cid="http://schemas.microsoft.com/office/word/2016/wordml/cid" xmlns:w16="http://schemas.microsoft.com/office/word/2018/wordml" xmlns:w16se="http://schemas.microsoft.com/office/word/2015/wordml/symex" xmlns:wpg="http://schemas.microsoft.com/office/word/2010/wordprocessingGroup" xmlns:wpi="http://schemas.microsoft.com/office/word/2010/wordprocessingInk" xmlns:wne="http://schemas.microsoft.com/office/word/2006/wordml" xmlns:wps="http://schemas.microsoft.com/office/word/2010/wordprocessingShape" mc:Ignorable="w14 w15 w16se w16cid w16 w16cex wp14">
   <w:p>
     <w:pPr>
       <w:pStyle w:val="Header"/>
@@ -57365,7 +56517,7 @@
 </file>
 
 <file path=word/header2.xml><?xml version="1.0" encoding="utf-8"?>
-<w:hdr xmlns:wpc="http://schemas.microsoft.com/office/word/2010/wordprocessingCanvas" xmlns:cx="http://schemas.microsoft.com/office/drawing/2014/chartex" xmlns:cx1="http://schemas.microsoft.com/office/drawing/2015/9/8/chartex" xmlns:cx2="http://schemas.microsoft.com/office/drawing/2015/10/21/chartex" xmlns:cx3="http://schemas.microsoft.com/office/drawing/2016/5/9/chartex" xmlns:cx4="http://schemas.microsoft.com/office/drawing/2016/5/10/chartex" xmlns:cx5="http://schemas.microsoft.com/office/drawing/2016/5/11/chartex" xmlns:cx6="http://schemas.microsoft.com/office/drawing/2016/5/12/chartex" xmlns:cx7="http://schemas.microsoft.com/office/drawing/2016/5/13/chartex" xmlns:cx8="http://schemas.microsoft.com/office/drawing/2016/5/14/chartex" xmlns:mc="http://schemas.openxmlformats.org/markup-compatibility/2006" xmlns:aink="http://schemas.microsoft.com/office/drawing/2016/ink" xmlns:am3d="http://schemas.microsoft.com/office/drawing/2017/model3d" xmlns:o="urn:schemas-microsoft-com:office:office" xmlns:r="http://schemas.openxmlformats.org/officeDocument/2006/relationships" xmlns:m="http://schemas.openxmlformats.org/officeDocument/2006/math" xmlns:v="urn:schemas-microsoft-com:vml" xmlns:wp14="http://schemas.microsoft.com/office/word/2010/wordprocessingDrawing" xmlns:wp="http://schemas.openxmlformats.org/drawingml/2006/wordprocessingDrawing" xmlns:w10="urn:schemas-microsoft-com:office:word" xmlns:w="http://schemas.openxmlformats.org/wordprocessingml/2006/main" xmlns:w14="http://schemas.microsoft.com/office/word/2010/wordml" xmlns:w15="http://schemas.microsoft.com/office/word/2012/wordml" xmlns:w16cid="http://schemas.microsoft.com/office/word/2016/wordml/cid" xmlns:w16se="http://schemas.microsoft.com/office/word/2015/wordml/symex" xmlns:wpg="http://schemas.microsoft.com/office/word/2010/wordprocessingGroup" xmlns:wpi="http://schemas.microsoft.com/office/word/2010/wordprocessingInk" xmlns:wne="http://schemas.microsoft.com/office/word/2006/wordml" xmlns:wps="http://schemas.microsoft.com/office/word/2010/wordprocessingShape" mc:Ignorable="w14 w15 w16se w16cid wp14">
+<w:hdr xmlns:wpc="http://schemas.microsoft.com/office/word/2010/wordprocessingCanvas" xmlns:cx="http://schemas.microsoft.com/office/drawing/2014/chartex" xmlns:cx1="http://schemas.microsoft.com/office/drawing/2015/9/8/chartex" xmlns:cx2="http://schemas.microsoft.com/office/drawing/2015/10/21/chartex" xmlns:cx3="http://schemas.microsoft.com/office/drawing/2016/5/9/chartex" xmlns:cx4="http://schemas.microsoft.com/office/drawing/2016/5/10/chartex" xmlns:cx5="http://schemas.microsoft.com/office/drawing/2016/5/11/chartex" xmlns:cx6="http://schemas.microsoft.com/office/drawing/2016/5/12/chartex" xmlns:cx7="http://schemas.microsoft.com/office/drawing/2016/5/13/chartex" xmlns:cx8="http://schemas.microsoft.com/office/drawing/2016/5/14/chartex" xmlns:mc="http://schemas.openxmlformats.org/markup-compatibility/2006" xmlns:aink="http://schemas.microsoft.com/office/drawing/2016/ink" xmlns:am3d="http://schemas.microsoft.com/office/drawing/2017/model3d" xmlns:o="urn:schemas-microsoft-com:office:office" xmlns:r="http://schemas.openxmlformats.org/officeDocument/2006/relationships" xmlns:m="http://schemas.openxmlformats.org/officeDocument/2006/math" xmlns:v="urn:schemas-microsoft-com:vml" xmlns:wp14="http://schemas.microsoft.com/office/word/2010/wordprocessingDrawing" xmlns:wp="http://schemas.openxmlformats.org/drawingml/2006/wordprocessingDrawing" xmlns:w10="urn:schemas-microsoft-com:office:word" xmlns:w="http://schemas.openxmlformats.org/wordprocessingml/2006/main" xmlns:w14="http://schemas.microsoft.com/office/word/2010/wordml" xmlns:w15="http://schemas.microsoft.com/office/word/2012/wordml" xmlns:w16cex="http://schemas.microsoft.com/office/word/2018/wordml/cex" xmlns:w16cid="http://schemas.microsoft.com/office/word/2016/wordml/cid" xmlns:w16="http://schemas.microsoft.com/office/word/2018/wordml" xmlns:w16se="http://schemas.microsoft.com/office/word/2015/wordml/symex" xmlns:wpg="http://schemas.microsoft.com/office/word/2010/wordprocessingGroup" xmlns:wpi="http://schemas.microsoft.com/office/word/2010/wordprocessingInk" xmlns:wne="http://schemas.microsoft.com/office/word/2006/wordml" xmlns:wps="http://schemas.microsoft.com/office/word/2010/wordprocessingShape" mc:Ignorable="w14 w15 w16se w16cid w16 w16cex wp14">
   <w:sdt>
     <w:sdtPr>
       <w:tag w:val="goog_rdk_1896"/>
@@ -57439,7 +56591,7 @@
 </file>
 
 <file path=word/header3.xml><?xml version="1.0" encoding="utf-8"?>
-<w:hdr xmlns:wpc="http://schemas.microsoft.com/office/word/2010/wordprocessingCanvas" xmlns:cx="http://schemas.microsoft.com/office/drawing/2014/chartex" xmlns:cx1="http://schemas.microsoft.com/office/drawing/2015/9/8/chartex" xmlns:cx2="http://schemas.microsoft.com/office/drawing/2015/10/21/chartex" xmlns:cx3="http://schemas.microsoft.com/office/drawing/2016/5/9/chartex" xmlns:cx4="http://schemas.microsoft.com/office/drawing/2016/5/10/chartex" xmlns:cx5="http://schemas.microsoft.com/office/drawing/2016/5/11/chartex" xmlns:cx6="http://schemas.microsoft.com/office/drawing/2016/5/12/chartex" xmlns:cx7="http://schemas.microsoft.com/office/drawing/2016/5/13/chartex" xmlns:cx8="http://schemas.microsoft.com/office/drawing/2016/5/14/chartex" xmlns:mc="http://schemas.openxmlformats.org/markup-compatibility/2006" xmlns:aink="http://schemas.microsoft.com/office/drawing/2016/ink" xmlns:am3d="http://schemas.microsoft.com/office/drawing/2017/model3d" xmlns:o="urn:schemas-microsoft-com:office:office" xmlns:r="http://schemas.openxmlformats.org/officeDocument/2006/relationships" xmlns:m="http://schemas.openxmlformats.org/officeDocument/2006/math" xmlns:v="urn:schemas-microsoft-com:vml" xmlns:wp14="http://schemas.microsoft.com/office/word/2010/wordprocessingDrawing" xmlns:wp="http://schemas.openxmlformats.org/drawingml/2006/wordprocessingDrawing" xmlns:w10="urn:schemas-microsoft-com:office:word" xmlns:w="http://schemas.openxmlformats.org/wordprocessingml/2006/main" xmlns:w14="http://schemas.microsoft.com/office/word/2010/wordml" xmlns:w15="http://schemas.microsoft.com/office/word/2012/wordml" xmlns:w16cid="http://schemas.microsoft.com/office/word/2016/wordml/cid" xmlns:w16se="http://schemas.microsoft.com/office/word/2015/wordml/symex" xmlns:wpg="http://schemas.microsoft.com/office/word/2010/wordprocessingGroup" xmlns:wpi="http://schemas.microsoft.com/office/word/2010/wordprocessingInk" xmlns:wne="http://schemas.microsoft.com/office/word/2006/wordml" xmlns:wps="http://schemas.microsoft.com/office/word/2010/wordprocessingShape" mc:Ignorable="w14 w15 w16se w16cid wp14">
+<w:hdr xmlns:wpc="http://schemas.microsoft.com/office/word/2010/wordprocessingCanvas" xmlns:cx="http://schemas.microsoft.com/office/drawing/2014/chartex" xmlns:cx1="http://schemas.microsoft.com/office/drawing/2015/9/8/chartex" xmlns:cx2="http://schemas.microsoft.com/office/drawing/2015/10/21/chartex" xmlns:cx3="http://schemas.microsoft.com/office/drawing/2016/5/9/chartex" xmlns:cx4="http://schemas.microsoft.com/office/drawing/2016/5/10/chartex" xmlns:cx5="http://schemas.microsoft.com/office/drawing/2016/5/11/chartex" xmlns:cx6="http://schemas.microsoft.com/office/drawing/2016/5/12/chartex" xmlns:cx7="http://schemas.microsoft.com/office/drawing/2016/5/13/chartex" xmlns:cx8="http://schemas.microsoft.com/office/drawing/2016/5/14/chartex" xmlns:mc="http://schemas.openxmlformats.org/markup-compatibility/2006" xmlns:aink="http://schemas.microsoft.com/office/drawing/2016/ink" xmlns:am3d="http://schemas.microsoft.com/office/drawing/2017/model3d" xmlns:o="urn:schemas-microsoft-com:office:office" xmlns:r="http://schemas.openxmlformats.org/officeDocument/2006/relationships" xmlns:m="http://schemas.openxmlformats.org/officeDocument/2006/math" xmlns:v="urn:schemas-microsoft-com:vml" xmlns:wp14="http://schemas.microsoft.com/office/word/2010/wordprocessingDrawing" xmlns:wp="http://schemas.openxmlformats.org/drawingml/2006/wordprocessingDrawing" xmlns:w10="urn:schemas-microsoft-com:office:word" xmlns:w="http://schemas.openxmlformats.org/wordprocessingml/2006/main" xmlns:w14="http://schemas.microsoft.com/office/word/2010/wordml" xmlns:w15="http://schemas.microsoft.com/office/word/2012/wordml" xmlns:w16cex="http://schemas.microsoft.com/office/word/2018/wordml/cex" xmlns:w16cid="http://schemas.microsoft.com/office/word/2016/wordml/cid" xmlns:w16="http://schemas.microsoft.com/office/word/2018/wordml" xmlns:w16se="http://schemas.microsoft.com/office/word/2015/wordml/symex" xmlns:wpg="http://schemas.microsoft.com/office/word/2010/wordprocessingGroup" xmlns:wpi="http://schemas.microsoft.com/office/word/2010/wordprocessingInk" xmlns:wne="http://schemas.microsoft.com/office/word/2006/wordml" xmlns:wps="http://schemas.microsoft.com/office/word/2010/wordprocessingShape" mc:Ignorable="w14 w15 w16se w16cid w16 w16cex wp14">
   <w:p>
     <w:pPr>
       <w:pStyle w:val="Header"/>
@@ -57449,7 +56601,7 @@
 </file>
 
 <file path=word/numbering.xml><?xml version="1.0" encoding="utf-8"?>
-<w:numbering xmlns:wpc="http://schemas.microsoft.com/office/word/2010/wordprocessingCanvas" xmlns:cx="http://schemas.microsoft.com/office/drawing/2014/chartex" xmlns:cx1="http://schemas.microsoft.com/office/drawing/2015/9/8/chartex" xmlns:cx2="http://schemas.microsoft.com/office/drawing/2015/10/21/chartex" xmlns:cx3="http://schemas.microsoft.com/office/drawing/2016/5/9/chartex" xmlns:cx4="http://schemas.microsoft.com/office/drawing/2016/5/10/chartex" xmlns:cx5="http://schemas.microsoft.com/office/drawing/2016/5/11/chartex" xmlns:cx6="http://schemas.microsoft.com/office/drawing/2016/5/12/chartex" xmlns:cx7="http://schemas.microsoft.com/office/drawing/2016/5/13/chartex" xmlns:cx8="http://schemas.microsoft.com/office/drawing/2016/5/14/chartex" xmlns:mc="http://schemas.openxmlformats.org/markup-compatibility/2006" xmlns:aink="http://schemas.microsoft.com/office/drawing/2016/ink" xmlns:am3d="http://schemas.microsoft.com/office/drawing/2017/model3d" xmlns:o="urn:schemas-microsoft-com:office:office" xmlns:r="http://schemas.openxmlformats.org/officeDocument/2006/relationships" xmlns:m="http://schemas.openxmlformats.org/officeDocument/2006/math" xmlns:v="urn:schemas-microsoft-com:vml" xmlns:wp14="http://schemas.microsoft.com/office/word/2010/wordprocessingDrawing" xmlns:wp="http://schemas.openxmlformats.org/drawingml/2006/wordprocessingDrawing" xmlns:w10="urn:schemas-microsoft-com:office:word" xmlns:w="http://schemas.openxmlformats.org/wordprocessingml/2006/main" xmlns:w14="http://schemas.microsoft.com/office/word/2010/wordml" xmlns:w15="http://schemas.microsoft.com/office/word/2012/wordml" xmlns:w16cid="http://schemas.microsoft.com/office/word/2016/wordml/cid" xmlns:w16se="http://schemas.microsoft.com/office/word/2015/wordml/symex" xmlns:wpg="http://schemas.microsoft.com/office/word/2010/wordprocessingGroup" xmlns:wpi="http://schemas.microsoft.com/office/word/2010/wordprocessingInk" xmlns:wne="http://schemas.microsoft.com/office/word/2006/wordml" xmlns:wps="http://schemas.microsoft.com/office/word/2010/wordprocessingShape" mc:Ignorable="w14 w15 w16se w16cid wp14">
+<w:numbering xmlns:wpc="http://schemas.microsoft.com/office/word/2010/wordprocessingCanvas" xmlns:cx="http://schemas.microsoft.com/office/drawing/2014/chartex" xmlns:cx1="http://schemas.microsoft.com/office/drawing/2015/9/8/chartex" xmlns:cx2="http://schemas.microsoft.com/office/drawing/2015/10/21/chartex" xmlns:cx3="http://schemas.microsoft.com/office/drawing/2016/5/9/chartex" xmlns:cx4="http://schemas.microsoft.com/office/drawing/2016/5/10/chartex" xmlns:cx5="http://schemas.microsoft.com/office/drawing/2016/5/11/chartex" xmlns:cx6="http://schemas.microsoft.com/office/drawing/2016/5/12/chartex" xmlns:cx7="http://schemas.microsoft.com/office/drawing/2016/5/13/chartex" xmlns:cx8="http://schemas.microsoft.com/office/drawing/2016/5/14/chartex" xmlns:mc="http://schemas.openxmlformats.org/markup-compatibility/2006" xmlns:aink="http://schemas.microsoft.com/office/drawing/2016/ink" xmlns:am3d="http://schemas.microsoft.com/office/drawing/2017/model3d" xmlns:o="urn:schemas-microsoft-com:office:office" xmlns:r="http://schemas.openxmlformats.org/officeDocument/2006/relationships" xmlns:m="http://schemas.openxmlformats.org/officeDocument/2006/math" xmlns:v="urn:schemas-microsoft-com:vml" xmlns:wp14="http://schemas.microsoft.com/office/word/2010/wordprocessingDrawing" xmlns:wp="http://schemas.openxmlformats.org/drawingml/2006/wordprocessingDrawing" xmlns:w10="urn:schemas-microsoft-com:office:word" xmlns:w="http://schemas.openxmlformats.org/wordprocessingml/2006/main" xmlns:w14="http://schemas.microsoft.com/office/word/2010/wordml" xmlns:w15="http://schemas.microsoft.com/office/word/2012/wordml" xmlns:w16cex="http://schemas.microsoft.com/office/word/2018/wordml/cex" xmlns:w16cid="http://schemas.microsoft.com/office/word/2016/wordml/cid" xmlns:w16="http://schemas.microsoft.com/office/word/2018/wordml" xmlns:w16se="http://schemas.microsoft.com/office/word/2015/wordml/symex" xmlns:wpg="http://schemas.microsoft.com/office/word/2010/wordprocessingGroup" xmlns:wpi="http://schemas.microsoft.com/office/word/2010/wordprocessingInk" xmlns:wne="http://schemas.microsoft.com/office/word/2006/wordml" xmlns:wps="http://schemas.microsoft.com/office/word/2010/wordprocessingShape" mc:Ignorable="w14 w15 w16se w16cid w16 w16cex wp14">
   <w:abstractNum w:abstractNumId="0" w15:restartNumberingAfterBreak="0">
     <w:nsid w:val="01F94A4F"/>
     <w:multiLevelType w:val="multilevel"/>
@@ -60167,7 +59319,7 @@
 </file>
 
 <file path=word/styles.xml><?xml version="1.0" encoding="utf-8"?>
-<w:styles xmlns:mc="http://schemas.openxmlformats.org/markup-compatibility/2006" xmlns:r="http://schemas.openxmlformats.org/officeDocument/2006/relationships" xmlns:w="http://schemas.openxmlformats.org/wordprocessingml/2006/main" xmlns:w14="http://schemas.microsoft.com/office/word/2010/wordml" xmlns:w15="http://schemas.microsoft.com/office/word/2012/wordml" xmlns:w16cid="http://schemas.microsoft.com/office/word/2016/wordml/cid" xmlns:w16se="http://schemas.microsoft.com/office/word/2015/wordml/symex" mc:Ignorable="w14 w15 w16se w16cid">
+<w:styles xmlns:mc="http://schemas.openxmlformats.org/markup-compatibility/2006" xmlns:r="http://schemas.openxmlformats.org/officeDocument/2006/relationships" xmlns:w="http://schemas.openxmlformats.org/wordprocessingml/2006/main" xmlns:w14="http://schemas.microsoft.com/office/word/2010/wordml" xmlns:w15="http://schemas.microsoft.com/office/word/2012/wordml" xmlns:w16cex="http://schemas.microsoft.com/office/word/2018/wordml/cex" xmlns:w16cid="http://schemas.microsoft.com/office/word/2016/wordml/cid" xmlns:w16="http://schemas.microsoft.com/office/word/2018/wordml" xmlns:w16se="http://schemas.microsoft.com/office/word/2015/wordml/symex" mc:Ignorable="w14 w15 w16se w16cid w16 w16cex">
   <w:docDefaults>
     <w:rPrDefault>
       <w:rPr>
@@ -60183,7 +59335,7 @@
       </w:pPr>
     </w:pPrDefault>
   </w:docDefaults>
-  <w:latentStyles w:defLockedState="0" w:defUIPriority="99" w:defSemiHidden="0" w:defUnhideWhenUsed="0" w:defQFormat="0" w:count="375">
+  <w:latentStyles w:defLockedState="0" w:defUIPriority="99" w:defSemiHidden="0" w:defUnhideWhenUsed="0" w:defQFormat="0" w:count="376">
     <w:lsdException w:name="Normal" w:uiPriority="0" w:qFormat="1"/>
     <w:lsdException w:name="heading 1" w:uiPriority="9" w:qFormat="1"/>
     <w:lsdException w:name="heading 2" w:semiHidden="1" w:uiPriority="9" w:unhideWhenUsed="1" w:qFormat="1"/>
@@ -60289,6 +59441,7 @@
     <w:lsdException w:name="HTML Sample" w:semiHidden="1" w:unhideWhenUsed="1"/>
     <w:lsdException w:name="HTML Typewriter" w:semiHidden="1" w:unhideWhenUsed="1"/>
     <w:lsdException w:name="HTML Variable" w:semiHidden="1" w:unhideWhenUsed="1"/>
+    <w:lsdException w:name="Normal Table" w:semiHidden="1" w:unhideWhenUsed="1"/>
     <w:lsdException w:name="annotation subject" w:semiHidden="1" w:unhideWhenUsed="1"/>
     <w:lsdException w:name="No List" w:semiHidden="1" w:unhideWhenUsed="1"/>
     <w:lsdException w:name="Outline List 1" w:semiHidden="1" w:unhideWhenUsed="1"/>
@@ -60332,8 +59485,10 @@
     <w:lsdException w:name="Table Elegant" w:semiHidden="1" w:unhideWhenUsed="1"/>
     <w:lsdException w:name="Table Professional" w:semiHidden="1" w:unhideWhenUsed="1"/>
     <w:lsdException w:name="Table Subtle 1" w:semiHidden="1" w:unhideWhenUsed="1"/>
+    <w:lsdException w:name="Table Subtle 2" w:semiHidden="1" w:unhideWhenUsed="1"/>
     <w:lsdException w:name="Table Web 1" w:semiHidden="1" w:unhideWhenUsed="1"/>
     <w:lsdException w:name="Table Web 2" w:semiHidden="1" w:unhideWhenUsed="1"/>
+    <w:lsdException w:name="Table Web 3" w:semiHidden="1" w:unhideWhenUsed="1"/>
     <w:lsdException w:name="Balloon Text" w:semiHidden="1" w:unhideWhenUsed="1"/>
     <w:lsdException w:name="Table Grid" w:uiPriority="39"/>
     <w:lsdException w:name="Table Theme" w:semiHidden="1" w:unhideWhenUsed="1"/>
@@ -60556,6 +59711,7 @@
     <w:lsdException w:name="Smart Hyperlink" w:semiHidden="1" w:unhideWhenUsed="1"/>
     <w:lsdException w:name="Hashtag" w:semiHidden="1" w:unhideWhenUsed="1"/>
     <w:lsdException w:name="Unresolved Mention" w:semiHidden="1" w:unhideWhenUsed="1"/>
+    <w:lsdException w:name="Smart Link" w:semiHidden="1" w:unhideWhenUsed="1"/>
   </w:latentStyles>
   <w:style w:type="paragraph" w:default="1" w:styleId="Normal">
     <w:name w:val="Normal"/>

</xml_diff>